<commit_message>
fix(csv): se agrega archivo para modelacion
</commit_message>
<xml_diff>
--- a/README.docx
+++ b/README.docx
@@ -41,7 +41,47 @@
           <w:sz w:val="20"/>
           <w:szCs w:val="20"/>
         </w:rPr>
-        <w:t>Para la solucion de este numeral se comienza con la hipótesis de que el modelo ya esta previamente entrenado y listo para inferir.</w:t>
+        <w:t xml:space="preserve">Para la </w:t>
+      </w:r>
+      <w:proofErr w:type="spellStart"/>
+      <w:r>
+        <w:rPr>
+          <w:rFonts w:ascii="Cambria-Bold" w:hAnsi="Cambria-Bold" w:cs="Cambria-Bold"/>
+          <w:color w:val="200020"/>
+          <w:sz w:val="20"/>
+          <w:szCs w:val="20"/>
+        </w:rPr>
+        <w:t>solucion</w:t>
+      </w:r>
+      <w:proofErr w:type="spellEnd"/>
+      <w:r>
+        <w:rPr>
+          <w:rFonts w:ascii="Cambria-Bold" w:hAnsi="Cambria-Bold" w:cs="Cambria-Bold"/>
+          <w:color w:val="200020"/>
+          <w:sz w:val="20"/>
+          <w:szCs w:val="20"/>
+        </w:rPr>
+        <w:t xml:space="preserve"> de este numeral se comienza con la hipótesis de que el modelo ya </w:t>
+      </w:r>
+      <w:proofErr w:type="spellStart"/>
+      <w:r>
+        <w:rPr>
+          <w:rFonts w:ascii="Cambria-Bold" w:hAnsi="Cambria-Bold" w:cs="Cambria-Bold"/>
+          <w:color w:val="200020"/>
+          <w:sz w:val="20"/>
+          <w:szCs w:val="20"/>
+        </w:rPr>
+        <w:t>esta</w:t>
+      </w:r>
+      <w:proofErr w:type="spellEnd"/>
+      <w:r>
+        <w:rPr>
+          <w:rFonts w:ascii="Cambria-Bold" w:hAnsi="Cambria-Bold" w:cs="Cambria-Bold"/>
+          <w:color w:val="200020"/>
+          <w:sz w:val="20"/>
+          <w:szCs w:val="20"/>
+        </w:rPr>
+        <w:t xml:space="preserve"> previamente entrenado y listo para inferir.</w:t>
       </w:r>
     </w:p>
     <w:p>
@@ -166,8 +206,9 @@
           <w:sz w:val="20"/>
           <w:szCs w:val="20"/>
         </w:rPr>
-        <w:t xml:space="preserve"> y entrenamient</w:t>
-      </w:r>
+        <w:t xml:space="preserve"> y </w:t>
+      </w:r>
+      <w:proofErr w:type="spellStart"/>
       <w:r>
         <w:rPr>
           <w:rFonts w:ascii="Cambria-Bold" w:hAnsi="Cambria-Bold" w:cs="Cambria-Bold"/>
@@ -177,8 +218,9 @@
           <w:sz w:val="20"/>
           <w:szCs w:val="20"/>
         </w:rPr>
-        <w:t>,</w:t>
-      </w:r>
+        <w:t>entrenamient</w:t>
+      </w:r>
+      <w:proofErr w:type="spellEnd"/>
       <w:r>
         <w:rPr>
           <w:rFonts w:ascii="Cambria-Bold" w:hAnsi="Cambria-Bold" w:cs="Cambria-Bold"/>
@@ -188,120 +230,9 @@
           <w:sz w:val="20"/>
           <w:szCs w:val="20"/>
         </w:rPr>
-        <w:t xml:space="preserve"> AWS glue</w:t>
-      </w:r>
-      <w:r>
-        <w:rPr>
-          <w:rFonts w:ascii="Cambria-Bold" w:hAnsi="Cambria-Bold" w:cs="Cambria-Bold"/>
-          <w:color w:val="200020"/>
-          <w:sz w:val="20"/>
-          <w:szCs w:val="20"/>
-        </w:rPr>
-        <w:t>.</w:t>
-      </w:r>
-    </w:p>
-    <w:p>
-      <w:pPr>
-        <w:rPr>
-          <w:rFonts w:ascii="Cambria-Bold" w:hAnsi="Cambria-Bold" w:cs="Cambria-Bold"/>
-          <w:color w:val="200020"/>
-          <w:sz w:val="20"/>
-          <w:szCs w:val="20"/>
-        </w:rPr>
-      </w:pPr>
-      <w:r>
-        <w:rPr>
-          <w:rFonts w:ascii="Cambria-Bold" w:hAnsi="Cambria-Bold" w:cs="Cambria-Bold"/>
-          <w:color w:val="200020"/>
-          <w:sz w:val="20"/>
-          <w:szCs w:val="20"/>
-        </w:rPr>
-        <w:t>Para los trabajos ETL</w:t>
-      </w:r>
-      <w:r>
-        <w:rPr>
-          <w:rFonts w:ascii="Cambria-Bold" w:hAnsi="Cambria-Bold" w:cs="Cambria-Bold"/>
-          <w:color w:val="200020"/>
-          <w:sz w:val="20"/>
-          <w:szCs w:val="20"/>
-        </w:rPr>
-        <w:t xml:space="preserve"> y entrenamiento del modelo</w:t>
-      </w:r>
-      <w:r>
-        <w:rPr>
-          <w:rFonts w:ascii="Cambria-Bold" w:hAnsi="Cambria-Bold" w:cs="Cambria-Bold"/>
-          <w:color w:val="200020"/>
-          <w:sz w:val="20"/>
-          <w:szCs w:val="20"/>
-        </w:rPr>
-        <w:t xml:space="preserve"> se </w:t>
-      </w:r>
-      <w:r>
-        <w:rPr>
-          <w:rFonts w:ascii="Cambria-Bold" w:hAnsi="Cambria-Bold" w:cs="Cambria-Bold"/>
-          <w:color w:val="200020"/>
-          <w:sz w:val="20"/>
-          <w:szCs w:val="20"/>
-        </w:rPr>
-        <w:t>usará</w:t>
-      </w:r>
-      <w:r>
-        <w:rPr>
-          <w:rFonts w:ascii="Cambria-Bold" w:hAnsi="Cambria-Bold" w:cs="Cambria-Bold"/>
-          <w:color w:val="200020"/>
-          <w:sz w:val="20"/>
-          <w:szCs w:val="20"/>
-        </w:rPr>
-        <w:t xml:space="preserve"> AWS glue el cual es un componente administrado que permite el escalado </w:t>
-      </w:r>
-      <w:r>
-        <w:rPr>
-          <w:rFonts w:ascii="Cambria-Bold" w:hAnsi="Cambria-Bold" w:cs="Cambria-Bold"/>
-          <w:color w:val="200020"/>
-          <w:sz w:val="20"/>
-          <w:szCs w:val="20"/>
-        </w:rPr>
-        <w:t>automático para procesar grandes volúmenes de datos</w:t>
-      </w:r>
-      <w:r>
-        <w:rPr>
-          <w:rFonts w:ascii="Cambria-Bold" w:hAnsi="Cambria-Bold" w:cs="Cambria-Bold"/>
-          <w:color w:val="200020"/>
-          <w:sz w:val="20"/>
-          <w:szCs w:val="20"/>
-        </w:rPr>
-        <w:t xml:space="preserve"> lo que la hace altamente escalable</w:t>
-      </w:r>
-      <w:r>
-        <w:rPr>
-          <w:rFonts w:ascii="Cambria-Bold" w:hAnsi="Cambria-Bold" w:cs="Cambria-Bold"/>
-          <w:color w:val="200020"/>
-          <w:sz w:val="20"/>
-          <w:szCs w:val="20"/>
-        </w:rPr>
-        <w:t>, con este se construirán los pipelines necesarios de ETL</w:t>
-      </w:r>
-      <w:r>
-        <w:rPr>
-          <w:rFonts w:ascii="Cambria-Bold" w:hAnsi="Cambria-Bold" w:cs="Cambria-Bold"/>
-          <w:color w:val="200020"/>
-          <w:sz w:val="20"/>
-          <w:szCs w:val="20"/>
-        </w:rPr>
-        <w:t xml:space="preserve"> de informacion que luego irán a la parte de la inferencia.</w:t>
-      </w:r>
-      <w:r>
-        <w:rPr>
-          <w:rFonts w:ascii="Cambria-Bold" w:hAnsi="Cambria-Bold" w:cs="Cambria-Bold"/>
-          <w:color w:val="200020"/>
-          <w:sz w:val="20"/>
-          <w:szCs w:val="20"/>
-        </w:rPr>
-        <w:t xml:space="preserve"> También es posible entrenar el modelo en Amazon Sage Maker.</w:t>
-      </w:r>
-    </w:p>
-    <w:p>
-      <w:pPr>
+        <w:t>,</w:t>
+      </w:r>
+      <w:r>
         <w:rPr>
           <w:rFonts w:ascii="Cambria-Bold" w:hAnsi="Cambria-Bold" w:cs="Cambria-Bold"/>
           <w:b/>
@@ -310,7 +241,9 @@
           <w:sz w:val="20"/>
           <w:szCs w:val="20"/>
         </w:rPr>
-      </w:pPr>
+        <w:t xml:space="preserve"> AWS </w:t>
+      </w:r>
+      <w:proofErr w:type="spellStart"/>
       <w:r>
         <w:rPr>
           <w:rFonts w:ascii="Cambria-Bold" w:hAnsi="Cambria-Bold" w:cs="Cambria-Bold"/>
@@ -320,9 +253,161 @@
           <w:sz w:val="20"/>
           <w:szCs w:val="20"/>
         </w:rPr>
-        <w:t>Calificación</w:t>
-      </w:r>
-      <w:r>
+        <w:t>glue</w:t>
+      </w:r>
+      <w:proofErr w:type="spellEnd"/>
+      <w:r>
+        <w:rPr>
+          <w:rFonts w:ascii="Cambria-Bold" w:hAnsi="Cambria-Bold" w:cs="Cambria-Bold"/>
+          <w:color w:val="200020"/>
+          <w:sz w:val="20"/>
+          <w:szCs w:val="20"/>
+        </w:rPr>
+        <w:t>.</w:t>
+      </w:r>
+    </w:p>
+    <w:p>
+      <w:pPr>
+        <w:rPr>
+          <w:rFonts w:ascii="Cambria-Bold" w:hAnsi="Cambria-Bold" w:cs="Cambria-Bold"/>
+          <w:color w:val="200020"/>
+          <w:sz w:val="20"/>
+          <w:szCs w:val="20"/>
+        </w:rPr>
+      </w:pPr>
+      <w:r>
+        <w:rPr>
+          <w:rFonts w:ascii="Cambria-Bold" w:hAnsi="Cambria-Bold" w:cs="Cambria-Bold"/>
+          <w:color w:val="200020"/>
+          <w:sz w:val="20"/>
+          <w:szCs w:val="20"/>
+        </w:rPr>
+        <w:t>Para los trabajos ETL</w:t>
+      </w:r>
+      <w:r>
+        <w:rPr>
+          <w:rFonts w:ascii="Cambria-Bold" w:hAnsi="Cambria-Bold" w:cs="Cambria-Bold"/>
+          <w:color w:val="200020"/>
+          <w:sz w:val="20"/>
+          <w:szCs w:val="20"/>
+        </w:rPr>
+        <w:t xml:space="preserve"> y entrenamiento del modelo</w:t>
+      </w:r>
+      <w:r>
+        <w:rPr>
+          <w:rFonts w:ascii="Cambria-Bold" w:hAnsi="Cambria-Bold" w:cs="Cambria-Bold"/>
+          <w:color w:val="200020"/>
+          <w:sz w:val="20"/>
+          <w:szCs w:val="20"/>
+        </w:rPr>
+        <w:t xml:space="preserve"> se </w:t>
+      </w:r>
+      <w:r>
+        <w:rPr>
+          <w:rFonts w:ascii="Cambria-Bold" w:hAnsi="Cambria-Bold" w:cs="Cambria-Bold"/>
+          <w:color w:val="200020"/>
+          <w:sz w:val="20"/>
+          <w:szCs w:val="20"/>
+        </w:rPr>
+        <w:t>usará</w:t>
+      </w:r>
+      <w:r>
+        <w:rPr>
+          <w:rFonts w:ascii="Cambria-Bold" w:hAnsi="Cambria-Bold" w:cs="Cambria-Bold"/>
+          <w:color w:val="200020"/>
+          <w:sz w:val="20"/>
+          <w:szCs w:val="20"/>
+        </w:rPr>
+        <w:t xml:space="preserve"> AWS </w:t>
+      </w:r>
+      <w:proofErr w:type="spellStart"/>
+      <w:r>
+        <w:rPr>
+          <w:rFonts w:ascii="Cambria-Bold" w:hAnsi="Cambria-Bold" w:cs="Cambria-Bold"/>
+          <w:color w:val="200020"/>
+          <w:sz w:val="20"/>
+          <w:szCs w:val="20"/>
+        </w:rPr>
+        <w:t>glue</w:t>
+      </w:r>
+      <w:proofErr w:type="spellEnd"/>
+      <w:r>
+        <w:rPr>
+          <w:rFonts w:ascii="Cambria-Bold" w:hAnsi="Cambria-Bold" w:cs="Cambria-Bold"/>
+          <w:color w:val="200020"/>
+          <w:sz w:val="20"/>
+          <w:szCs w:val="20"/>
+        </w:rPr>
+        <w:t xml:space="preserve"> el cual es un componente administrado que permite el escalado </w:t>
+      </w:r>
+      <w:r>
+        <w:rPr>
+          <w:rFonts w:ascii="Cambria-Bold" w:hAnsi="Cambria-Bold" w:cs="Cambria-Bold"/>
+          <w:color w:val="200020"/>
+          <w:sz w:val="20"/>
+          <w:szCs w:val="20"/>
+        </w:rPr>
+        <w:t>automático para procesar grandes volúmenes de datos</w:t>
+      </w:r>
+      <w:r>
+        <w:rPr>
+          <w:rFonts w:ascii="Cambria-Bold" w:hAnsi="Cambria-Bold" w:cs="Cambria-Bold"/>
+          <w:color w:val="200020"/>
+          <w:sz w:val="20"/>
+          <w:szCs w:val="20"/>
+        </w:rPr>
+        <w:t xml:space="preserve"> lo que la hace altamente escalable</w:t>
+      </w:r>
+      <w:r>
+        <w:rPr>
+          <w:rFonts w:ascii="Cambria-Bold" w:hAnsi="Cambria-Bold" w:cs="Cambria-Bold"/>
+          <w:color w:val="200020"/>
+          <w:sz w:val="20"/>
+          <w:szCs w:val="20"/>
+        </w:rPr>
+        <w:t>, con este se construirán los pipelines necesarios de ETL</w:t>
+      </w:r>
+      <w:r>
+        <w:rPr>
+          <w:rFonts w:ascii="Cambria-Bold" w:hAnsi="Cambria-Bold" w:cs="Cambria-Bold"/>
+          <w:color w:val="200020"/>
+          <w:sz w:val="20"/>
+          <w:szCs w:val="20"/>
+        </w:rPr>
+        <w:t xml:space="preserve"> de informacion que luego irán a la parte de la inferencia.</w:t>
+      </w:r>
+      <w:r>
+        <w:rPr>
+          <w:rFonts w:ascii="Cambria-Bold" w:hAnsi="Cambria-Bold" w:cs="Cambria-Bold"/>
+          <w:color w:val="200020"/>
+          <w:sz w:val="20"/>
+          <w:szCs w:val="20"/>
+        </w:rPr>
+        <w:t xml:space="preserve"> También es posible entrenar el modelo en Amazon Sage </w:t>
+      </w:r>
+      <w:proofErr w:type="spellStart"/>
+      <w:r>
+        <w:rPr>
+          <w:rFonts w:ascii="Cambria-Bold" w:hAnsi="Cambria-Bold" w:cs="Cambria-Bold"/>
+          <w:color w:val="200020"/>
+          <w:sz w:val="20"/>
+          <w:szCs w:val="20"/>
+        </w:rPr>
+        <w:t>Maker</w:t>
+      </w:r>
+      <w:proofErr w:type="spellEnd"/>
+      <w:r>
+        <w:rPr>
+          <w:rFonts w:ascii="Cambria-Bold" w:hAnsi="Cambria-Bold" w:cs="Cambria-Bold"/>
+          <w:color w:val="200020"/>
+          <w:sz w:val="20"/>
+          <w:szCs w:val="20"/>
+        </w:rPr>
+        <w:t>.</w:t>
+      </w:r>
+    </w:p>
+    <w:p>
+      <w:pPr>
         <w:rPr>
           <w:rFonts w:ascii="Cambria-Bold" w:hAnsi="Cambria-Bold" w:cs="Cambria-Bold"/>
           <w:b/>
@@ -331,7 +416,52 @@
           <w:sz w:val="20"/>
           <w:szCs w:val="20"/>
         </w:rPr>
-        <w:t xml:space="preserve"> y despliegue, Amazon SageMaker.</w:t>
+      </w:pPr>
+      <w:r>
+        <w:rPr>
+          <w:rFonts w:ascii="Cambria-Bold" w:hAnsi="Cambria-Bold" w:cs="Cambria-Bold"/>
+          <w:b/>
+          <w:bCs/>
+          <w:color w:val="200020"/>
+          <w:sz w:val="20"/>
+          <w:szCs w:val="20"/>
+        </w:rPr>
+        <w:t>Calificación</w:t>
+      </w:r>
+      <w:r>
+        <w:rPr>
+          <w:rFonts w:ascii="Cambria-Bold" w:hAnsi="Cambria-Bold" w:cs="Cambria-Bold"/>
+          <w:b/>
+          <w:bCs/>
+          <w:color w:val="200020"/>
+          <w:sz w:val="20"/>
+          <w:szCs w:val="20"/>
+        </w:rPr>
+        <w:t xml:space="preserve"> y despliegue, Amazon </w:t>
+      </w:r>
+      <w:proofErr w:type="spellStart"/>
+      <w:r>
+        <w:rPr>
+          <w:rFonts w:ascii="Cambria-Bold" w:hAnsi="Cambria-Bold" w:cs="Cambria-Bold"/>
+          <w:b/>
+          <w:bCs/>
+          <w:color w:val="200020"/>
+          <w:sz w:val="20"/>
+          <w:szCs w:val="20"/>
+        </w:rPr>
+        <w:t>SageMaker</w:t>
+      </w:r>
+      <w:proofErr w:type="spellEnd"/>
+      <w:r>
+        <w:rPr>
+          <w:rFonts w:ascii="Cambria-Bold" w:hAnsi="Cambria-Bold" w:cs="Cambria-Bold"/>
+          <w:b/>
+          <w:bCs/>
+          <w:color w:val="200020"/>
+          <w:sz w:val="20"/>
+          <w:szCs w:val="20"/>
+        </w:rPr>
+        <w:t>.</w:t>
       </w:r>
     </w:p>
     <w:p>
@@ -359,7 +489,27 @@
           <w:sz w:val="20"/>
           <w:szCs w:val="20"/>
         </w:rPr>
-        <w:t>se hace uso de SaegeMaker, este permite hacer inferencia por lotes</w:t>
+        <w:t xml:space="preserve">se hace uso de </w:t>
+      </w:r>
+      <w:proofErr w:type="spellStart"/>
+      <w:r>
+        <w:rPr>
+          <w:rFonts w:ascii="Cambria-Bold" w:hAnsi="Cambria-Bold" w:cs="Cambria-Bold"/>
+          <w:color w:val="200020"/>
+          <w:sz w:val="20"/>
+          <w:szCs w:val="20"/>
+        </w:rPr>
+        <w:t>SaegeMaker</w:t>
+      </w:r>
+      <w:proofErr w:type="spellEnd"/>
+      <w:r>
+        <w:rPr>
+          <w:rFonts w:ascii="Cambria-Bold" w:hAnsi="Cambria-Bold" w:cs="Cambria-Bold"/>
+          <w:color w:val="200020"/>
+          <w:sz w:val="20"/>
+          <w:szCs w:val="20"/>
+        </w:rPr>
+        <w:t>, este permite hacer inferencia por lotes</w:t>
       </w:r>
       <w:r>
         <w:rPr>
@@ -378,6 +528,7 @@
           <w:color w:val="374151"/>
         </w:rPr>
       </w:pPr>
+      <w:proofErr w:type="spellStart"/>
       <w:r>
         <w:rPr>
           <w:rFonts w:ascii="Cambria-Bold" w:hAnsi="Cambria-Bold" w:cs="Cambria-Bold"/>
@@ -387,8 +538,9 @@
           <w:sz w:val="20"/>
           <w:szCs w:val="20"/>
         </w:rPr>
-        <w:t>Orquestacion, Airflow:</w:t>
-      </w:r>
+        <w:t>Orquestacion</w:t>
+      </w:r>
+      <w:proofErr w:type="spellEnd"/>
       <w:r>
         <w:rPr>
           <w:rFonts w:ascii="Cambria-Bold" w:hAnsi="Cambria-Bold" w:cs="Cambria-Bold"/>
@@ -398,6 +550,41 @@
           <w:sz w:val="20"/>
           <w:szCs w:val="20"/>
         </w:rPr>
+        <w:t xml:space="preserve">, </w:t>
+      </w:r>
+      <w:proofErr w:type="spellStart"/>
+      <w:r>
+        <w:rPr>
+          <w:rFonts w:ascii="Cambria-Bold" w:hAnsi="Cambria-Bold" w:cs="Cambria-Bold"/>
+          <w:b/>
+          <w:bCs/>
+          <w:color w:val="200020"/>
+          <w:sz w:val="20"/>
+          <w:szCs w:val="20"/>
+        </w:rPr>
+        <w:t>Airflow</w:t>
+      </w:r>
+      <w:proofErr w:type="spellEnd"/>
+      <w:r>
+        <w:rPr>
+          <w:rFonts w:ascii="Cambria-Bold" w:hAnsi="Cambria-Bold" w:cs="Cambria-Bold"/>
+          <w:b/>
+          <w:bCs/>
+          <w:color w:val="200020"/>
+          <w:sz w:val="20"/>
+          <w:szCs w:val="20"/>
+        </w:rPr>
+        <w:t>:</w:t>
+      </w:r>
+      <w:r>
+        <w:rPr>
+          <w:rFonts w:ascii="Cambria-Bold" w:hAnsi="Cambria-Bold" w:cs="Cambria-Bold"/>
+          <w:b/>
+          <w:bCs/>
+          <w:color w:val="200020"/>
+          <w:sz w:val="20"/>
+          <w:szCs w:val="20"/>
+        </w:rPr>
         <w:t xml:space="preserve"> </w:t>
       </w:r>
       <w:r>
@@ -416,7 +603,27 @@
           <w:sz w:val="20"/>
           <w:szCs w:val="20"/>
         </w:rPr>
-        <w:t>que es Opensource por lo tanto hay mucha disponibilidad de informacion para ser consultada.</w:t>
+        <w:t xml:space="preserve">que es </w:t>
+      </w:r>
+      <w:proofErr w:type="spellStart"/>
+      <w:r>
+        <w:rPr>
+          <w:rFonts w:ascii="Cambria-Bold" w:hAnsi="Cambria-Bold" w:cs="Cambria-Bold"/>
+          <w:color w:val="200020"/>
+          <w:sz w:val="20"/>
+          <w:szCs w:val="20"/>
+        </w:rPr>
+        <w:t>Opensource</w:t>
+      </w:r>
+      <w:proofErr w:type="spellEnd"/>
+      <w:r>
+        <w:rPr>
+          <w:rFonts w:ascii="Cambria-Bold" w:hAnsi="Cambria-Bold" w:cs="Cambria-Bold"/>
+          <w:color w:val="200020"/>
+          <w:sz w:val="20"/>
+          <w:szCs w:val="20"/>
+        </w:rPr>
+        <w:t xml:space="preserve"> por lo tanto hay mucha disponibilidad de informacion para ser consultada.</w:t>
       </w:r>
       <w:r>
         <w:rPr>
@@ -452,8 +659,19 @@
           <w:sz w:val="20"/>
           <w:szCs w:val="20"/>
         </w:rPr>
-        <w:t xml:space="preserve"> repartidos en diferentes task</w:t>
-      </w:r>
+        <w:t xml:space="preserve"> repartidos en diferentes </w:t>
+      </w:r>
+      <w:proofErr w:type="spellStart"/>
+      <w:r>
+        <w:rPr>
+          <w:rFonts w:ascii="Cambria-Bold" w:hAnsi="Cambria-Bold" w:cs="Cambria-Bold"/>
+          <w:color w:val="200020"/>
+          <w:sz w:val="20"/>
+          <w:szCs w:val="20"/>
+        </w:rPr>
+        <w:t>task</w:t>
+      </w:r>
+      <w:proofErr w:type="spellEnd"/>
       <w:r>
         <w:rPr>
           <w:rFonts w:ascii="Cambria-Bold" w:hAnsi="Cambria-Bold" w:cs="Cambria-Bold"/>
@@ -506,26 +724,126 @@
           <w:sz w:val="20"/>
           <w:szCs w:val="20"/>
         </w:rPr>
-        <w:t>Esta arquitectura permite alta escalabilidad y confiaibilidad de varias maneras:</w:t>
-      </w:r>
-    </w:p>
-    <w:p>
-      <w:pPr>
-        <w:rPr>
-          <w:rFonts w:ascii="Cambria-Bold" w:hAnsi="Cambria-Bold" w:cs="Cambria-Bold"/>
-          <w:color w:val="200020"/>
-          <w:sz w:val="20"/>
-          <w:szCs w:val="20"/>
-        </w:rPr>
-      </w:pPr>
-      <w:r>
-        <w:rPr>
-          <w:rFonts w:ascii="Cambria-Bold" w:hAnsi="Cambria-Bold" w:cs="Cambria-Bold"/>
-          <w:color w:val="200020"/>
-          <w:sz w:val="20"/>
-          <w:szCs w:val="20"/>
-        </w:rPr>
-        <w:t>Utilizando servicios completamente administrados como Amazon glue, Sagemaker y Airflow, se elimina la necesidad de administrar la infraestructura ya que amazon escala automáticamente por nosotros dependiendo de la necesidad de los recursos para cada tarea</w:t>
+        <w:t xml:space="preserve">Esta arquitectura permite alta escalabilidad y </w:t>
+      </w:r>
+      <w:proofErr w:type="spellStart"/>
+      <w:r>
+        <w:rPr>
+          <w:rFonts w:ascii="Cambria-Bold" w:hAnsi="Cambria-Bold" w:cs="Cambria-Bold"/>
+          <w:color w:val="200020"/>
+          <w:sz w:val="20"/>
+          <w:szCs w:val="20"/>
+        </w:rPr>
+        <w:t>confiaibilidad</w:t>
+      </w:r>
+      <w:proofErr w:type="spellEnd"/>
+      <w:r>
+        <w:rPr>
+          <w:rFonts w:ascii="Cambria-Bold" w:hAnsi="Cambria-Bold" w:cs="Cambria-Bold"/>
+          <w:color w:val="200020"/>
+          <w:sz w:val="20"/>
+          <w:szCs w:val="20"/>
+        </w:rPr>
+        <w:t xml:space="preserve"> de varias maneras:</w:t>
+      </w:r>
+    </w:p>
+    <w:p>
+      <w:pPr>
+        <w:rPr>
+          <w:rFonts w:ascii="Cambria-Bold" w:hAnsi="Cambria-Bold" w:cs="Cambria-Bold"/>
+          <w:color w:val="200020"/>
+          <w:sz w:val="20"/>
+          <w:szCs w:val="20"/>
+        </w:rPr>
+      </w:pPr>
+      <w:r>
+        <w:rPr>
+          <w:rFonts w:ascii="Cambria-Bold" w:hAnsi="Cambria-Bold" w:cs="Cambria-Bold"/>
+          <w:color w:val="200020"/>
+          <w:sz w:val="20"/>
+          <w:szCs w:val="20"/>
+        </w:rPr>
+        <w:t xml:space="preserve">Utilizando servicios completamente administrados como Amazon </w:t>
+      </w:r>
+      <w:proofErr w:type="spellStart"/>
+      <w:r>
+        <w:rPr>
+          <w:rFonts w:ascii="Cambria-Bold" w:hAnsi="Cambria-Bold" w:cs="Cambria-Bold"/>
+          <w:color w:val="200020"/>
+          <w:sz w:val="20"/>
+          <w:szCs w:val="20"/>
+        </w:rPr>
+        <w:t>glue</w:t>
+      </w:r>
+      <w:proofErr w:type="spellEnd"/>
+      <w:r>
+        <w:rPr>
+          <w:rFonts w:ascii="Cambria-Bold" w:hAnsi="Cambria-Bold" w:cs="Cambria-Bold"/>
+          <w:color w:val="200020"/>
+          <w:sz w:val="20"/>
+          <w:szCs w:val="20"/>
+        </w:rPr>
+        <w:t xml:space="preserve">, </w:t>
+      </w:r>
+      <w:proofErr w:type="spellStart"/>
+      <w:r>
+        <w:rPr>
+          <w:rFonts w:ascii="Cambria-Bold" w:hAnsi="Cambria-Bold" w:cs="Cambria-Bold"/>
+          <w:color w:val="200020"/>
+          <w:sz w:val="20"/>
+          <w:szCs w:val="20"/>
+        </w:rPr>
+        <w:t>Sagemaker</w:t>
+      </w:r>
+      <w:proofErr w:type="spellEnd"/>
+      <w:r>
+        <w:rPr>
+          <w:rFonts w:ascii="Cambria-Bold" w:hAnsi="Cambria-Bold" w:cs="Cambria-Bold"/>
+          <w:color w:val="200020"/>
+          <w:sz w:val="20"/>
+          <w:szCs w:val="20"/>
+        </w:rPr>
+        <w:t xml:space="preserve"> y </w:t>
+      </w:r>
+      <w:proofErr w:type="spellStart"/>
+      <w:r>
+        <w:rPr>
+          <w:rFonts w:ascii="Cambria-Bold" w:hAnsi="Cambria-Bold" w:cs="Cambria-Bold"/>
+          <w:color w:val="200020"/>
+          <w:sz w:val="20"/>
+          <w:szCs w:val="20"/>
+        </w:rPr>
+        <w:t>Airflow</w:t>
+      </w:r>
+      <w:proofErr w:type="spellEnd"/>
+      <w:r>
+        <w:rPr>
+          <w:rFonts w:ascii="Cambria-Bold" w:hAnsi="Cambria-Bold" w:cs="Cambria-Bold"/>
+          <w:color w:val="200020"/>
+          <w:sz w:val="20"/>
+          <w:szCs w:val="20"/>
+        </w:rPr>
+        <w:t xml:space="preserve">, se elimina la necesidad de administrar la infraestructura ya que </w:t>
+      </w:r>
+      <w:proofErr w:type="spellStart"/>
+      <w:r>
+        <w:rPr>
+          <w:rFonts w:ascii="Cambria-Bold" w:hAnsi="Cambria-Bold" w:cs="Cambria-Bold"/>
+          <w:color w:val="200020"/>
+          <w:sz w:val="20"/>
+          <w:szCs w:val="20"/>
+        </w:rPr>
+        <w:t>amazon</w:t>
+      </w:r>
+      <w:proofErr w:type="spellEnd"/>
+      <w:r>
+        <w:rPr>
+          <w:rFonts w:ascii="Cambria-Bold" w:hAnsi="Cambria-Bold" w:cs="Cambria-Bold"/>
+          <w:color w:val="200020"/>
+          <w:sz w:val="20"/>
+          <w:szCs w:val="20"/>
+        </w:rPr>
+        <w:t xml:space="preserve"> escala automáticamente por nosotros dependiendo de la necesidad de los recursos para cada tarea</w:t>
       </w:r>
       <w:r>
         <w:rPr>
@@ -565,14 +883,25 @@
           <w:szCs w:val="20"/>
         </w:rPr>
       </w:pPr>
-      <w:r>
-        <w:rPr>
-          <w:rFonts w:ascii="Cambria-Bold" w:hAnsi="Cambria-Bold" w:cs="Cambria-Bold"/>
-          <w:color w:val="200020"/>
-          <w:sz w:val="20"/>
-          <w:szCs w:val="20"/>
-        </w:rPr>
-        <w:t>Airflow garantiza que todo el proceso quede orquestado y se ejecute de manera confiable.</w:t>
+      <w:proofErr w:type="spellStart"/>
+      <w:r>
+        <w:rPr>
+          <w:rFonts w:ascii="Cambria-Bold" w:hAnsi="Cambria-Bold" w:cs="Cambria-Bold"/>
+          <w:color w:val="200020"/>
+          <w:sz w:val="20"/>
+          <w:szCs w:val="20"/>
+        </w:rPr>
+        <w:t>Airflow</w:t>
+      </w:r>
+      <w:proofErr w:type="spellEnd"/>
+      <w:r>
+        <w:rPr>
+          <w:rFonts w:ascii="Cambria-Bold" w:hAnsi="Cambria-Bold" w:cs="Cambria-Bold"/>
+          <w:color w:val="200020"/>
+          <w:sz w:val="20"/>
+          <w:szCs w:val="20"/>
+        </w:rPr>
+        <w:t xml:space="preserve"> garantiza que todo el proceso quede orquestado y se ejecute de manera confiable.</w:t>
       </w:r>
     </w:p>
     <w:p>
@@ -605,7 +934,31 @@
           <w:sz w:val="20"/>
           <w:szCs w:val="20"/>
         </w:rPr>
-        <w:t>Step-by-Step</w:t>
+        <w:t>Step-</w:t>
+      </w:r>
+      <w:proofErr w:type="spellStart"/>
+      <w:r>
+        <w:rPr>
+          <w:rFonts w:ascii="Cambria-Bold" w:hAnsi="Cambria-Bold" w:cs="Cambria-Bold"/>
+          <w:b/>
+          <w:bCs/>
+          <w:color w:val="200020"/>
+          <w:sz w:val="20"/>
+          <w:szCs w:val="20"/>
+        </w:rPr>
+        <w:t>by</w:t>
+      </w:r>
+      <w:proofErr w:type="spellEnd"/>
+      <w:r>
+        <w:rPr>
+          <w:rFonts w:ascii="Cambria-Bold" w:hAnsi="Cambria-Bold" w:cs="Cambria-Bold"/>
+          <w:b/>
+          <w:bCs/>
+          <w:color w:val="200020"/>
+          <w:sz w:val="20"/>
+          <w:szCs w:val="20"/>
+        </w:rPr>
+        <w:t>-Step</w:t>
       </w:r>
     </w:p>
     <w:p>
@@ -925,7 +1278,47 @@
           <w:sz w:val="20"/>
           <w:szCs w:val="20"/>
         </w:rPr>
-        <w:t xml:space="preserve">La estructura que se propone a continuación toma se basa en la estructura de proyecto CookieCutter Data Science, con </w:t>
+        <w:t xml:space="preserve">La estructura que se propone a continuación toma se basa en la estructura de proyecto </w:t>
+      </w:r>
+      <w:proofErr w:type="spellStart"/>
+      <w:r>
+        <w:rPr>
+          <w:rFonts w:ascii="Cambria-Bold" w:hAnsi="Cambria-Bold" w:cs="Cambria-Bold"/>
+          <w:color w:val="200020"/>
+          <w:sz w:val="20"/>
+          <w:szCs w:val="20"/>
+        </w:rPr>
+        <w:t>CookieCutter</w:t>
+      </w:r>
+      <w:proofErr w:type="spellEnd"/>
+      <w:r>
+        <w:rPr>
+          <w:rFonts w:ascii="Cambria-Bold" w:hAnsi="Cambria-Bold" w:cs="Cambria-Bold"/>
+          <w:color w:val="200020"/>
+          <w:sz w:val="20"/>
+          <w:szCs w:val="20"/>
+        </w:rPr>
+        <w:t xml:space="preserve"> Data </w:t>
+      </w:r>
+      <w:proofErr w:type="spellStart"/>
+      <w:r>
+        <w:rPr>
+          <w:rFonts w:ascii="Cambria-Bold" w:hAnsi="Cambria-Bold" w:cs="Cambria-Bold"/>
+          <w:color w:val="200020"/>
+          <w:sz w:val="20"/>
+          <w:szCs w:val="20"/>
+        </w:rPr>
+        <w:t>Science</w:t>
+      </w:r>
+      <w:proofErr w:type="spellEnd"/>
+      <w:r>
+        <w:rPr>
+          <w:rFonts w:ascii="Cambria-Bold" w:hAnsi="Cambria-Bold" w:cs="Cambria-Bold"/>
+          <w:color w:val="200020"/>
+          <w:sz w:val="20"/>
+          <w:szCs w:val="20"/>
+        </w:rPr>
+        <w:t xml:space="preserve">, con </w:t>
       </w:r>
       <w:r>
         <w:rPr>
@@ -1179,7 +1572,47 @@
           <w:sz w:val="20"/>
           <w:szCs w:val="20"/>
         </w:rPr>
-        <w:t>El primer dígito se conoce como Mayor, el segundo como Minor y el tercero como Patch, y todos pueden tomar valores entre cero e infinito.</w:t>
+        <w:t xml:space="preserve">El primer dígito se conoce como Mayor, el segundo como </w:t>
+      </w:r>
+      <w:proofErr w:type="spellStart"/>
+      <w:r>
+        <w:rPr>
+          <w:rFonts w:ascii="Cambria-Bold" w:hAnsi="Cambria-Bold" w:cs="Cambria-Bold"/>
+          <w:color w:val="200020"/>
+          <w:sz w:val="20"/>
+          <w:szCs w:val="20"/>
+        </w:rPr>
+        <w:t>Minor</w:t>
+      </w:r>
+      <w:proofErr w:type="spellEnd"/>
+      <w:r>
+        <w:rPr>
+          <w:rFonts w:ascii="Cambria-Bold" w:hAnsi="Cambria-Bold" w:cs="Cambria-Bold"/>
+          <w:color w:val="200020"/>
+          <w:sz w:val="20"/>
+          <w:szCs w:val="20"/>
+        </w:rPr>
+        <w:t xml:space="preserve"> y el tercero como </w:t>
+      </w:r>
+      <w:proofErr w:type="spellStart"/>
+      <w:r>
+        <w:rPr>
+          <w:rFonts w:ascii="Cambria-Bold" w:hAnsi="Cambria-Bold" w:cs="Cambria-Bold"/>
+          <w:color w:val="200020"/>
+          <w:sz w:val="20"/>
+          <w:szCs w:val="20"/>
+        </w:rPr>
+        <w:t>Patch</w:t>
+      </w:r>
+      <w:proofErr w:type="spellEnd"/>
+      <w:r>
+        <w:rPr>
+          <w:rFonts w:ascii="Cambria-Bold" w:hAnsi="Cambria-Bold" w:cs="Cambria-Bold"/>
+          <w:color w:val="200020"/>
+          <w:sz w:val="20"/>
+          <w:szCs w:val="20"/>
+        </w:rPr>
+        <w:t>, y todos pueden tomar valores entre cero e infinito.</w:t>
       </w:r>
     </w:p>
     <w:p>
@@ -1192,6 +1625,7 @@
           <w:szCs w:val="20"/>
         </w:rPr>
       </w:pPr>
+      <w:proofErr w:type="spellStart"/>
       <w:r>
         <w:rPr>
           <w:rFonts w:ascii="Cambria-Bold" w:hAnsi="Cambria-Bold" w:cs="Cambria-Bold"/>
@@ -1201,6 +1635,7 @@
         </w:rPr>
         <w:t>Patch</w:t>
       </w:r>
+      <w:proofErr w:type="spellEnd"/>
     </w:p>
     <w:p>
       <w:pPr>
@@ -1250,6 +1685,7 @@
           <w:szCs w:val="20"/>
         </w:rPr>
       </w:pPr>
+      <w:proofErr w:type="spellStart"/>
       <w:r>
         <w:rPr>
           <w:rFonts w:ascii="Cambria-Bold" w:hAnsi="Cambria-Bold" w:cs="Cambria-Bold"/>
@@ -1259,6 +1695,7 @@
         </w:rPr>
         <w:t>Minor</w:t>
       </w:r>
+      <w:proofErr w:type="spellEnd"/>
     </w:p>
     <w:p>
       <w:pPr>
@@ -1332,7 +1769,47 @@
           <w:sz w:val="20"/>
           <w:szCs w:val="20"/>
         </w:rPr>
-        <w:t>Cuando este componente se aumenta, se debe resetear el Patch a cero.</w:t>
+        <w:t xml:space="preserve">Cuando este componente se aumenta, se debe </w:t>
+      </w:r>
+      <w:proofErr w:type="gramStart"/>
+      <w:r>
+        <w:rPr>
+          <w:rFonts w:ascii="Cambria-Bold" w:hAnsi="Cambria-Bold" w:cs="Cambria-Bold"/>
+          <w:color w:val="200020"/>
+          <w:sz w:val="20"/>
+          <w:szCs w:val="20"/>
+        </w:rPr>
+        <w:t>resetear</w:t>
+      </w:r>
+      <w:proofErr w:type="gramEnd"/>
+      <w:r>
+        <w:rPr>
+          <w:rFonts w:ascii="Cambria-Bold" w:hAnsi="Cambria-Bold" w:cs="Cambria-Bold"/>
+          <w:color w:val="200020"/>
+          <w:sz w:val="20"/>
+          <w:szCs w:val="20"/>
+        </w:rPr>
+        <w:t xml:space="preserve"> el </w:t>
+      </w:r>
+      <w:proofErr w:type="spellStart"/>
+      <w:r>
+        <w:rPr>
+          <w:rFonts w:ascii="Cambria-Bold" w:hAnsi="Cambria-Bold" w:cs="Cambria-Bold"/>
+          <w:color w:val="200020"/>
+          <w:sz w:val="20"/>
+          <w:szCs w:val="20"/>
+        </w:rPr>
+        <w:t>Patch</w:t>
+      </w:r>
+      <w:proofErr w:type="spellEnd"/>
+      <w:r>
+        <w:rPr>
+          <w:rFonts w:ascii="Cambria-Bold" w:hAnsi="Cambria-Bold" w:cs="Cambria-Bold"/>
+          <w:color w:val="200020"/>
+          <w:sz w:val="20"/>
+          <w:szCs w:val="20"/>
+        </w:rPr>
+        <w:t xml:space="preserve"> a cero.</w:t>
       </w:r>
     </w:p>
     <w:p>
@@ -1345,6 +1822,7 @@
           <w:szCs w:val="20"/>
         </w:rPr>
       </w:pPr>
+      <w:proofErr w:type="spellStart"/>
       <w:r>
         <w:rPr>
           <w:rFonts w:ascii="Cambria-Bold" w:hAnsi="Cambria-Bold" w:cs="Cambria-Bold"/>
@@ -1354,6 +1832,7 @@
         </w:rPr>
         <w:t>Major</w:t>
       </w:r>
+      <w:proofErr w:type="spellEnd"/>
     </w:p>
     <w:p>
       <w:pPr>
@@ -1419,7 +1898,67 @@
           <w:sz w:val="20"/>
           <w:szCs w:val="20"/>
         </w:rPr>
-        <w:t>Cuando este componente se aumenta, se debe resetear el Minor y el Patch a cero.</w:t>
+        <w:t xml:space="preserve">Cuando este componente se aumenta, se debe </w:t>
+      </w:r>
+      <w:proofErr w:type="gramStart"/>
+      <w:r>
+        <w:rPr>
+          <w:rFonts w:ascii="Cambria-Bold" w:hAnsi="Cambria-Bold" w:cs="Cambria-Bold"/>
+          <w:color w:val="200020"/>
+          <w:sz w:val="20"/>
+          <w:szCs w:val="20"/>
+        </w:rPr>
+        <w:t>resetear</w:t>
+      </w:r>
+      <w:proofErr w:type="gramEnd"/>
+      <w:r>
+        <w:rPr>
+          <w:rFonts w:ascii="Cambria-Bold" w:hAnsi="Cambria-Bold" w:cs="Cambria-Bold"/>
+          <w:color w:val="200020"/>
+          <w:sz w:val="20"/>
+          <w:szCs w:val="20"/>
+        </w:rPr>
+        <w:t xml:space="preserve"> el </w:t>
+      </w:r>
+      <w:proofErr w:type="spellStart"/>
+      <w:r>
+        <w:rPr>
+          <w:rFonts w:ascii="Cambria-Bold" w:hAnsi="Cambria-Bold" w:cs="Cambria-Bold"/>
+          <w:color w:val="200020"/>
+          <w:sz w:val="20"/>
+          <w:szCs w:val="20"/>
+        </w:rPr>
+        <w:t>Minor</w:t>
+      </w:r>
+      <w:proofErr w:type="spellEnd"/>
+      <w:r>
+        <w:rPr>
+          <w:rFonts w:ascii="Cambria-Bold" w:hAnsi="Cambria-Bold" w:cs="Cambria-Bold"/>
+          <w:color w:val="200020"/>
+          <w:sz w:val="20"/>
+          <w:szCs w:val="20"/>
+        </w:rPr>
+        <w:t xml:space="preserve"> y el </w:t>
+      </w:r>
+      <w:proofErr w:type="spellStart"/>
+      <w:r>
+        <w:rPr>
+          <w:rFonts w:ascii="Cambria-Bold" w:hAnsi="Cambria-Bold" w:cs="Cambria-Bold"/>
+          <w:color w:val="200020"/>
+          <w:sz w:val="20"/>
+          <w:szCs w:val="20"/>
+        </w:rPr>
+        <w:t>Patch</w:t>
+      </w:r>
+      <w:proofErr w:type="spellEnd"/>
+      <w:r>
+        <w:rPr>
+          <w:rFonts w:ascii="Cambria-Bold" w:hAnsi="Cambria-Bold" w:cs="Cambria-Bold"/>
+          <w:color w:val="200020"/>
+          <w:sz w:val="20"/>
+          <w:szCs w:val="20"/>
+        </w:rPr>
+        <w:t xml:space="preserve"> a cero.</w:t>
       </w:r>
     </w:p>
     <w:p>
@@ -1488,7 +2027,27 @@
           <w:sz w:val="20"/>
           <w:szCs w:val="20"/>
         </w:rPr>
-        <w:t>Las versiones con Major = 0, serán versiones inestables, es decir, aún se encuentran en proceso de validación y no deben ser usadas en producción.</w:t>
+        <w:t xml:space="preserve">Las versiones con </w:t>
+      </w:r>
+      <w:proofErr w:type="spellStart"/>
+      <w:r>
+        <w:rPr>
+          <w:rFonts w:ascii="Cambria-Bold" w:hAnsi="Cambria-Bold" w:cs="Cambria-Bold"/>
+          <w:color w:val="200020"/>
+          <w:sz w:val="20"/>
+          <w:szCs w:val="20"/>
+        </w:rPr>
+        <w:t>Major</w:t>
+      </w:r>
+      <w:proofErr w:type="spellEnd"/>
+      <w:r>
+        <w:rPr>
+          <w:rFonts w:ascii="Cambria-Bold" w:hAnsi="Cambria-Bold" w:cs="Cambria-Bold"/>
+          <w:color w:val="200020"/>
+          <w:sz w:val="20"/>
+          <w:szCs w:val="20"/>
+        </w:rPr>
+        <w:t xml:space="preserve"> = 0, serán versiones inestables, es decir, aún se encuentran en proceso de validación y no deben ser usadas en producción.</w:t>
       </w:r>
     </w:p>
     <w:p>
@@ -1513,7 +2072,27 @@
           <w:sz w:val="20"/>
           <w:szCs w:val="20"/>
         </w:rPr>
-        <w:t>Por lo general los modelos analíticos sólo aumentarán el componente Major por encima de 1 cuando haya cambios del esquema orquestador utilizado</w:t>
+        <w:t xml:space="preserve">Por lo general los modelos analíticos sólo aumentarán el componente </w:t>
+      </w:r>
+      <w:proofErr w:type="spellStart"/>
+      <w:r>
+        <w:rPr>
+          <w:rFonts w:ascii="Cambria-Bold" w:hAnsi="Cambria-Bold" w:cs="Cambria-Bold"/>
+          <w:color w:val="200020"/>
+          <w:sz w:val="20"/>
+          <w:szCs w:val="20"/>
+        </w:rPr>
+        <w:t>Major</w:t>
+      </w:r>
+      <w:proofErr w:type="spellEnd"/>
+      <w:r>
+        <w:rPr>
+          <w:rFonts w:ascii="Cambria-Bold" w:hAnsi="Cambria-Bold" w:cs="Cambria-Bold"/>
+          <w:color w:val="200020"/>
+          <w:sz w:val="20"/>
+          <w:szCs w:val="20"/>
+        </w:rPr>
+        <w:t xml:space="preserve"> por encima de 1 cuando haya cambios del esquema orquestador utilizado</w:t>
       </w:r>
       <w:r>
         <w:rPr>
@@ -1555,7 +2134,31 @@
           <w:sz w:val="20"/>
           <w:szCs w:val="20"/>
         </w:rPr>
-        <w:t>Para el versionamiento de archivos, modelos, reportes se le concatena la fecha del día. Se hace una suposición de que el proceso no se ejecutara mas de un día para evitar errores en lecturas de datos.</w:t>
+        <w:t xml:space="preserve">Para el versionamiento de archivos, modelos, reportes se le concatena la fecha del día. Se hace una suposición de que el proceso no se ejecutara </w:t>
+      </w:r>
+      <w:proofErr w:type="spellStart"/>
+      <w:r>
+        <w:rPr>
+          <w:rFonts w:ascii="Cambria-Bold" w:hAnsi="Cambria-Bold" w:cs="Cambria-Bold"/>
+          <w:b/>
+          <w:bCs/>
+          <w:color w:val="200020"/>
+          <w:sz w:val="20"/>
+          <w:szCs w:val="20"/>
+        </w:rPr>
+        <w:t>mas</w:t>
+      </w:r>
+      <w:proofErr w:type="spellEnd"/>
+      <w:r>
+        <w:rPr>
+          <w:rFonts w:ascii="Cambria-Bold" w:hAnsi="Cambria-Bold" w:cs="Cambria-Bold"/>
+          <w:b/>
+          <w:bCs/>
+          <w:color w:val="200020"/>
+          <w:sz w:val="20"/>
+          <w:szCs w:val="20"/>
+        </w:rPr>
+        <w:t xml:space="preserve"> de un día para evitar errores en lecturas de datos.</w:t>
       </w:r>
     </w:p>
     <w:p>
@@ -1596,90 +2199,192 @@
           <w:szCs w:val="20"/>
         </w:rPr>
       </w:pPr>
-      <w:r>
-        <w:rPr>
-          <w:rFonts w:ascii="Cambria-Bold" w:hAnsi="Cambria-Bold" w:cs="Cambria-Bold"/>
-          <w:color w:val="200020"/>
-          <w:sz w:val="20"/>
-          <w:szCs w:val="20"/>
-        </w:rPr>
-        <w:t>Exploracion de datos y preprocesamiento.</w:t>
-      </w:r>
-    </w:p>
-    <w:p>
-      <w:pPr>
-        <w:rPr>
-          <w:rFonts w:ascii="Cambria-Bold" w:hAnsi="Cambria-Bold" w:cs="Cambria-Bold"/>
-          <w:color w:val="200020"/>
-          <w:sz w:val="20"/>
-          <w:szCs w:val="20"/>
-        </w:rPr>
-      </w:pPr>
-      <w:r>
-        <w:rPr>
-          <w:rFonts w:ascii="Cambria-Bold" w:hAnsi="Cambria-Bold" w:cs="Cambria-Bold"/>
-          <w:color w:val="200020"/>
-          <w:sz w:val="20"/>
-          <w:szCs w:val="20"/>
-        </w:rPr>
-        <w:t>Se selecciono un set de datos de la plataforma Kaggler, el cual se llama 'Water in Australia', este cuenta con variables meteorológicas. Este conjunto de datos contiene aproximadamente 10 años de observaciones meteorológicas diarias desde muchos lugares de Australia.</w:t>
-      </w:r>
-    </w:p>
-    <w:p>
-      <w:pPr>
-        <w:rPr>
-          <w:rFonts w:ascii="Cambria-Bold" w:hAnsi="Cambria-Bold" w:cs="Cambria-Bold"/>
-          <w:color w:val="200020"/>
-          <w:sz w:val="20"/>
-          <w:szCs w:val="20"/>
-        </w:rPr>
-      </w:pPr>
-      <w:r>
-        <w:rPr>
-          <w:rFonts w:ascii="Cambria-Bold" w:hAnsi="Cambria-Bold" w:cs="Cambria-Bold"/>
-          <w:color w:val="200020"/>
-          <w:sz w:val="20"/>
-          <w:szCs w:val="20"/>
-        </w:rPr>
-        <w:t>RainTomorrow es la variable objetivo a predecir. Significa: ¿llovió al día siguiente, sí o no? Esta columna es Sí si la lluvia de ese día fue de 1 mm o más.</w:t>
-      </w:r>
-    </w:p>
-    <w:p>
-      <w:pPr>
-        <w:rPr>
-          <w:rFonts w:ascii="Cambria-Bold" w:hAnsi="Cambria-Bold" w:cs="Cambria-Bold"/>
-          <w:color w:val="200020"/>
-          <w:sz w:val="20"/>
-          <w:szCs w:val="20"/>
-        </w:rPr>
-      </w:pPr>
-      <w:r>
-        <w:rPr>
-          <w:rFonts w:ascii="Cambria-Bold" w:hAnsi="Cambria-Bold" w:cs="Cambria-Bold"/>
-          <w:color w:val="200020"/>
-          <w:sz w:val="20"/>
-          <w:szCs w:val="20"/>
-        </w:rPr>
-        <w:t>0. Carga de dataframe.</w:t>
-      </w:r>
-    </w:p>
-    <w:p>
-      <w:pPr>
-        <w:rPr>
-          <w:rFonts w:ascii="Cambria-Bold" w:hAnsi="Cambria-Bold" w:cs="Cambria-Bold"/>
-          <w:color w:val="200020"/>
-          <w:sz w:val="20"/>
-          <w:szCs w:val="20"/>
-        </w:rPr>
-      </w:pPr>
-      <w:r>
-        <w:rPr>
-          <w:rFonts w:ascii="Cambria-Bold" w:hAnsi="Cambria-Bold" w:cs="Cambria-Bold"/>
-          <w:color w:val="200020"/>
-          <w:sz w:val="20"/>
-          <w:szCs w:val="20"/>
-        </w:rPr>
-        <w:t>1. Se explorará las dimensiones de nuestro dataset y se harán unas previsualizaciones.</w:t>
+      <w:proofErr w:type="spellStart"/>
+      <w:r>
+        <w:rPr>
+          <w:rFonts w:ascii="Cambria-Bold" w:hAnsi="Cambria-Bold" w:cs="Cambria-Bold"/>
+          <w:color w:val="200020"/>
+          <w:sz w:val="20"/>
+          <w:szCs w:val="20"/>
+        </w:rPr>
+        <w:t>Exploracion</w:t>
+      </w:r>
+      <w:proofErr w:type="spellEnd"/>
+      <w:r>
+        <w:rPr>
+          <w:rFonts w:ascii="Cambria-Bold" w:hAnsi="Cambria-Bold" w:cs="Cambria-Bold"/>
+          <w:color w:val="200020"/>
+          <w:sz w:val="20"/>
+          <w:szCs w:val="20"/>
+        </w:rPr>
+        <w:t xml:space="preserve"> de datos y preprocesamiento.</w:t>
+      </w:r>
+    </w:p>
+    <w:p>
+      <w:pPr>
+        <w:rPr>
+          <w:rFonts w:ascii="Cambria-Bold" w:hAnsi="Cambria-Bold" w:cs="Cambria-Bold"/>
+          <w:color w:val="200020"/>
+          <w:sz w:val="20"/>
+          <w:szCs w:val="20"/>
+        </w:rPr>
+      </w:pPr>
+      <w:r>
+        <w:rPr>
+          <w:rFonts w:ascii="Cambria-Bold" w:hAnsi="Cambria-Bold" w:cs="Cambria-Bold"/>
+          <w:color w:val="200020"/>
+          <w:sz w:val="20"/>
+          <w:szCs w:val="20"/>
+        </w:rPr>
+        <w:t xml:space="preserve">Se selecciono un set de datos de la plataforma </w:t>
+      </w:r>
+      <w:proofErr w:type="spellStart"/>
+      <w:r>
+        <w:rPr>
+          <w:rFonts w:ascii="Cambria-Bold" w:hAnsi="Cambria-Bold" w:cs="Cambria-Bold"/>
+          <w:color w:val="200020"/>
+          <w:sz w:val="20"/>
+          <w:szCs w:val="20"/>
+        </w:rPr>
+        <w:t>Kaggler</w:t>
+      </w:r>
+      <w:proofErr w:type="spellEnd"/>
+      <w:r>
+        <w:rPr>
+          <w:rFonts w:ascii="Cambria-Bold" w:hAnsi="Cambria-Bold" w:cs="Cambria-Bold"/>
+          <w:color w:val="200020"/>
+          <w:sz w:val="20"/>
+          <w:szCs w:val="20"/>
+        </w:rPr>
+        <w:t>, el cual se llama '</w:t>
+      </w:r>
+      <w:proofErr w:type="spellStart"/>
+      <w:r>
+        <w:rPr>
+          <w:rFonts w:ascii="Cambria-Bold" w:hAnsi="Cambria-Bold" w:cs="Cambria-Bold"/>
+          <w:color w:val="200020"/>
+          <w:sz w:val="20"/>
+          <w:szCs w:val="20"/>
+        </w:rPr>
+        <w:t>Water</w:t>
+      </w:r>
+      <w:proofErr w:type="spellEnd"/>
+      <w:r>
+        <w:rPr>
+          <w:rFonts w:ascii="Cambria-Bold" w:hAnsi="Cambria-Bold" w:cs="Cambria-Bold"/>
+          <w:color w:val="200020"/>
+          <w:sz w:val="20"/>
+          <w:szCs w:val="20"/>
+        </w:rPr>
+        <w:t xml:space="preserve"> in Australia', este cuenta con variables meteorológicas. Este conjunto de datos contiene aproximadamente 10 años de observaciones meteorológicas diarias desde muchos lugares de Australia.</w:t>
+      </w:r>
+    </w:p>
+    <w:p>
+      <w:pPr>
+        <w:rPr>
+          <w:rFonts w:ascii="Cambria-Bold" w:hAnsi="Cambria-Bold" w:cs="Cambria-Bold"/>
+          <w:color w:val="200020"/>
+          <w:sz w:val="20"/>
+          <w:szCs w:val="20"/>
+        </w:rPr>
+      </w:pPr>
+      <w:proofErr w:type="spellStart"/>
+      <w:r>
+        <w:rPr>
+          <w:rFonts w:ascii="Cambria-Bold" w:hAnsi="Cambria-Bold" w:cs="Cambria-Bold"/>
+          <w:color w:val="200020"/>
+          <w:sz w:val="20"/>
+          <w:szCs w:val="20"/>
+        </w:rPr>
+        <w:t>RainTomorrow</w:t>
+      </w:r>
+      <w:proofErr w:type="spellEnd"/>
+      <w:r>
+        <w:rPr>
+          <w:rFonts w:ascii="Cambria-Bold" w:hAnsi="Cambria-Bold" w:cs="Cambria-Bold"/>
+          <w:color w:val="200020"/>
+          <w:sz w:val="20"/>
+          <w:szCs w:val="20"/>
+        </w:rPr>
+        <w:t xml:space="preserve"> es la variable objetivo a predecir. Significa: ¿llovió al día siguiente, sí o no? Esta columna es Sí si la lluvia de ese día fue de 1 mm o más.</w:t>
+      </w:r>
+    </w:p>
+    <w:p>
+      <w:pPr>
+        <w:rPr>
+          <w:rFonts w:ascii="Cambria-Bold" w:hAnsi="Cambria-Bold" w:cs="Cambria-Bold"/>
+          <w:color w:val="200020"/>
+          <w:sz w:val="20"/>
+          <w:szCs w:val="20"/>
+        </w:rPr>
+      </w:pPr>
+      <w:r>
+        <w:rPr>
+          <w:rFonts w:ascii="Cambria-Bold" w:hAnsi="Cambria-Bold" w:cs="Cambria-Bold"/>
+          <w:color w:val="200020"/>
+          <w:sz w:val="20"/>
+          <w:szCs w:val="20"/>
+        </w:rPr>
+        <w:t xml:space="preserve">0. Carga de </w:t>
+      </w:r>
+      <w:proofErr w:type="spellStart"/>
+      <w:r>
+        <w:rPr>
+          <w:rFonts w:ascii="Cambria-Bold" w:hAnsi="Cambria-Bold" w:cs="Cambria-Bold"/>
+          <w:color w:val="200020"/>
+          <w:sz w:val="20"/>
+          <w:szCs w:val="20"/>
+        </w:rPr>
+        <w:t>dataframe</w:t>
+      </w:r>
+      <w:proofErr w:type="spellEnd"/>
+      <w:r>
+        <w:rPr>
+          <w:rFonts w:ascii="Cambria-Bold" w:hAnsi="Cambria-Bold" w:cs="Cambria-Bold"/>
+          <w:color w:val="200020"/>
+          <w:sz w:val="20"/>
+          <w:szCs w:val="20"/>
+        </w:rPr>
+        <w:t>.</w:t>
+      </w:r>
+    </w:p>
+    <w:p>
+      <w:pPr>
+        <w:rPr>
+          <w:rFonts w:ascii="Cambria-Bold" w:hAnsi="Cambria-Bold" w:cs="Cambria-Bold"/>
+          <w:color w:val="200020"/>
+          <w:sz w:val="20"/>
+          <w:szCs w:val="20"/>
+        </w:rPr>
+      </w:pPr>
+      <w:r>
+        <w:rPr>
+          <w:rFonts w:ascii="Cambria-Bold" w:hAnsi="Cambria-Bold" w:cs="Cambria-Bold"/>
+          <w:color w:val="200020"/>
+          <w:sz w:val="20"/>
+          <w:szCs w:val="20"/>
+        </w:rPr>
+        <w:t xml:space="preserve">1. Se explorará las dimensiones de nuestro </w:t>
+      </w:r>
+      <w:proofErr w:type="spellStart"/>
+      <w:r>
+        <w:rPr>
+          <w:rFonts w:ascii="Cambria-Bold" w:hAnsi="Cambria-Bold" w:cs="Cambria-Bold"/>
+          <w:color w:val="200020"/>
+          <w:sz w:val="20"/>
+          <w:szCs w:val="20"/>
+        </w:rPr>
+        <w:t>dataset</w:t>
+      </w:r>
+      <w:proofErr w:type="spellEnd"/>
+      <w:r>
+        <w:rPr>
+          <w:rFonts w:ascii="Cambria-Bold" w:hAnsi="Cambria-Bold" w:cs="Cambria-Bold"/>
+          <w:color w:val="200020"/>
+          <w:sz w:val="20"/>
+          <w:szCs w:val="20"/>
+        </w:rPr>
+        <w:t xml:space="preserve"> y se harán unas previsualizaciones.</w:t>
       </w:r>
     </w:p>
     <w:p>
@@ -1736,7 +2441,47 @@
           <w:sz w:val="20"/>
           <w:szCs w:val="20"/>
         </w:rPr>
-        <w:t>4. Haremos un analisis de tipologia de datos de cada una de nuestras variables para determinar su naturaleza y validaremos nulidad.</w:t>
+        <w:t xml:space="preserve">4. Haremos un </w:t>
+      </w:r>
+      <w:proofErr w:type="spellStart"/>
+      <w:r>
+        <w:rPr>
+          <w:rFonts w:ascii="Cambria-Bold" w:hAnsi="Cambria-Bold" w:cs="Cambria-Bold"/>
+          <w:color w:val="200020"/>
+          <w:sz w:val="20"/>
+          <w:szCs w:val="20"/>
+        </w:rPr>
+        <w:t>analisis</w:t>
+      </w:r>
+      <w:proofErr w:type="spellEnd"/>
+      <w:r>
+        <w:rPr>
+          <w:rFonts w:ascii="Cambria-Bold" w:hAnsi="Cambria-Bold" w:cs="Cambria-Bold"/>
+          <w:color w:val="200020"/>
+          <w:sz w:val="20"/>
+          <w:szCs w:val="20"/>
+        </w:rPr>
+        <w:t xml:space="preserve"> de </w:t>
+      </w:r>
+      <w:proofErr w:type="spellStart"/>
+      <w:r>
+        <w:rPr>
+          <w:rFonts w:ascii="Cambria-Bold" w:hAnsi="Cambria-Bold" w:cs="Cambria-Bold"/>
+          <w:color w:val="200020"/>
+          <w:sz w:val="20"/>
+          <w:szCs w:val="20"/>
+        </w:rPr>
+        <w:t>tipologia</w:t>
+      </w:r>
+      <w:proofErr w:type="spellEnd"/>
+      <w:r>
+        <w:rPr>
+          <w:rFonts w:ascii="Cambria-Bold" w:hAnsi="Cambria-Bold" w:cs="Cambria-Bold"/>
+          <w:color w:val="200020"/>
+          <w:sz w:val="20"/>
+          <w:szCs w:val="20"/>
+        </w:rPr>
+        <w:t xml:space="preserve"> de datos de cada una de nuestras variables para determinar su naturaleza y validaremos nulidad.</w:t>
       </w:r>
     </w:p>
     <w:p>
@@ -1756,7 +2501,27 @@
           <w:sz w:val="20"/>
           <w:szCs w:val="20"/>
         </w:rPr>
-        <w:t>5. Se realiza una validación de cardinalidad de las variables categoricas.</w:t>
+        <w:t xml:space="preserve">5. Se realiza una validación de cardinalidad de las variables </w:t>
+      </w:r>
+      <w:proofErr w:type="spellStart"/>
+      <w:r>
+        <w:rPr>
+          <w:rFonts w:ascii="Cambria-Bold" w:hAnsi="Cambria-Bold" w:cs="Cambria-Bold"/>
+          <w:color w:val="200020"/>
+          <w:sz w:val="20"/>
+          <w:szCs w:val="20"/>
+        </w:rPr>
+        <w:t>categoricas</w:t>
+      </w:r>
+      <w:proofErr w:type="spellEnd"/>
+      <w:r>
+        <w:rPr>
+          <w:rFonts w:ascii="Cambria-Bold" w:hAnsi="Cambria-Bold" w:cs="Cambria-Bold"/>
+          <w:color w:val="200020"/>
+          <w:sz w:val="20"/>
+          <w:szCs w:val="20"/>
+        </w:rPr>
+        <w:t>.</w:t>
       </w:r>
     </w:p>
     <w:p>
@@ -1784,17 +2549,28 @@
           <w:sz w:val="20"/>
           <w:szCs w:val="20"/>
         </w:rPr>
-        <w:t xml:space="preserve"> segun</w:t>
-      </w:r>
-      <w:r>
-        <w:rPr>
-          <w:rFonts w:ascii="Cambria-Bold" w:hAnsi="Cambria-Bold" w:cs="Cambria-Bold"/>
-          <w:color w:val="200020"/>
-          <w:sz w:val="20"/>
-          <w:szCs w:val="20"/>
-        </w:rPr>
         <w:t xml:space="preserve"> </w:t>
       </w:r>
+      <w:proofErr w:type="spellStart"/>
+      <w:r>
+        <w:rPr>
+          <w:rFonts w:ascii="Cambria-Bold" w:hAnsi="Cambria-Bold" w:cs="Cambria-Bold"/>
+          <w:color w:val="200020"/>
+          <w:sz w:val="20"/>
+          <w:szCs w:val="20"/>
+        </w:rPr>
+        <w:t>segun</w:t>
+      </w:r>
+      <w:proofErr w:type="spellEnd"/>
+      <w:r>
+        <w:rPr>
+          <w:rFonts w:ascii="Cambria-Bold" w:hAnsi="Cambria-Bold" w:cs="Cambria-Bold"/>
+          <w:color w:val="200020"/>
+          <w:sz w:val="20"/>
+          <w:szCs w:val="20"/>
+        </w:rPr>
+        <w:t xml:space="preserve"> </w:t>
+      </w:r>
       <w:r>
         <w:rPr>
           <w:rFonts w:ascii="Cambria-Bold" w:hAnsi="Cambria-Bold" w:cs="Cambria-Bold"/>
@@ -1829,26 +2605,166 @@
           <w:sz w:val="20"/>
           <w:szCs w:val="20"/>
         </w:rPr>
-        <w:t>, ya sea en one hot encoding o un decode binario para asi eliminar nulidad.</w:t>
-      </w:r>
-    </w:p>
-    <w:p>
-      <w:pPr>
-        <w:rPr>
-          <w:rFonts w:ascii="Cambria-Bold" w:hAnsi="Cambria-Bold" w:cs="Cambria-Bold"/>
-          <w:color w:val="200020"/>
-          <w:sz w:val="20"/>
-          <w:szCs w:val="20"/>
-        </w:rPr>
-      </w:pPr>
-      <w:r>
-        <w:rPr>
-          <w:rFonts w:ascii="Cambria-Bold" w:hAnsi="Cambria-Bold" w:cs="Cambria-Bold"/>
-          <w:color w:val="200020"/>
-          <w:sz w:val="20"/>
-          <w:szCs w:val="20"/>
-        </w:rPr>
-        <w:t>7. Validacion de Outliers.</w:t>
+        <w:t xml:space="preserve">, ya sea en </w:t>
+      </w:r>
+      <w:proofErr w:type="spellStart"/>
+      <w:r>
+        <w:rPr>
+          <w:rFonts w:ascii="Cambria-Bold" w:hAnsi="Cambria-Bold" w:cs="Cambria-Bold"/>
+          <w:color w:val="200020"/>
+          <w:sz w:val="20"/>
+          <w:szCs w:val="20"/>
+        </w:rPr>
+        <w:t>one</w:t>
+      </w:r>
+      <w:proofErr w:type="spellEnd"/>
+      <w:r>
+        <w:rPr>
+          <w:rFonts w:ascii="Cambria-Bold" w:hAnsi="Cambria-Bold" w:cs="Cambria-Bold"/>
+          <w:color w:val="200020"/>
+          <w:sz w:val="20"/>
+          <w:szCs w:val="20"/>
+        </w:rPr>
+        <w:t xml:space="preserve"> </w:t>
+      </w:r>
+      <w:proofErr w:type="spellStart"/>
+      <w:r>
+        <w:rPr>
+          <w:rFonts w:ascii="Cambria-Bold" w:hAnsi="Cambria-Bold" w:cs="Cambria-Bold"/>
+          <w:color w:val="200020"/>
+          <w:sz w:val="20"/>
+          <w:szCs w:val="20"/>
+        </w:rPr>
+        <w:t>hot</w:t>
+      </w:r>
+      <w:proofErr w:type="spellEnd"/>
+      <w:r>
+        <w:rPr>
+          <w:rFonts w:ascii="Cambria-Bold" w:hAnsi="Cambria-Bold" w:cs="Cambria-Bold"/>
+          <w:color w:val="200020"/>
+          <w:sz w:val="20"/>
+          <w:szCs w:val="20"/>
+        </w:rPr>
+        <w:t xml:space="preserve"> </w:t>
+      </w:r>
+      <w:proofErr w:type="spellStart"/>
+      <w:r>
+        <w:rPr>
+          <w:rFonts w:ascii="Cambria-Bold" w:hAnsi="Cambria-Bold" w:cs="Cambria-Bold"/>
+          <w:color w:val="200020"/>
+          <w:sz w:val="20"/>
+          <w:szCs w:val="20"/>
+        </w:rPr>
+        <w:t>encoding</w:t>
+      </w:r>
+      <w:proofErr w:type="spellEnd"/>
+      <w:r>
+        <w:rPr>
+          <w:rFonts w:ascii="Cambria-Bold" w:hAnsi="Cambria-Bold" w:cs="Cambria-Bold"/>
+          <w:color w:val="200020"/>
+          <w:sz w:val="20"/>
+          <w:szCs w:val="20"/>
+        </w:rPr>
+        <w:t xml:space="preserve"> o un </w:t>
+      </w:r>
+      <w:proofErr w:type="spellStart"/>
+      <w:r>
+        <w:rPr>
+          <w:rFonts w:ascii="Cambria-Bold" w:hAnsi="Cambria-Bold" w:cs="Cambria-Bold"/>
+          <w:color w:val="200020"/>
+          <w:sz w:val="20"/>
+          <w:szCs w:val="20"/>
+        </w:rPr>
+        <w:t>decode</w:t>
+      </w:r>
+      <w:proofErr w:type="spellEnd"/>
+      <w:r>
+        <w:rPr>
+          <w:rFonts w:ascii="Cambria-Bold" w:hAnsi="Cambria-Bold" w:cs="Cambria-Bold"/>
+          <w:color w:val="200020"/>
+          <w:sz w:val="20"/>
+          <w:szCs w:val="20"/>
+        </w:rPr>
+        <w:t xml:space="preserve"> binario para </w:t>
+      </w:r>
+      <w:proofErr w:type="spellStart"/>
+      <w:r>
+        <w:rPr>
+          <w:rFonts w:ascii="Cambria-Bold" w:hAnsi="Cambria-Bold" w:cs="Cambria-Bold"/>
+          <w:color w:val="200020"/>
+          <w:sz w:val="20"/>
+          <w:szCs w:val="20"/>
+        </w:rPr>
+        <w:t>asi</w:t>
+      </w:r>
+      <w:proofErr w:type="spellEnd"/>
+      <w:r>
+        <w:rPr>
+          <w:rFonts w:ascii="Cambria-Bold" w:hAnsi="Cambria-Bold" w:cs="Cambria-Bold"/>
+          <w:color w:val="200020"/>
+          <w:sz w:val="20"/>
+          <w:szCs w:val="20"/>
+        </w:rPr>
+        <w:t xml:space="preserve"> eliminar nulidad.</w:t>
+      </w:r>
+    </w:p>
+    <w:p>
+      <w:pPr>
+        <w:rPr>
+          <w:rFonts w:ascii="Cambria-Bold" w:hAnsi="Cambria-Bold" w:cs="Cambria-Bold"/>
+          <w:color w:val="200020"/>
+          <w:sz w:val="20"/>
+          <w:szCs w:val="20"/>
+        </w:rPr>
+      </w:pPr>
+      <w:r>
+        <w:rPr>
+          <w:rFonts w:ascii="Cambria-Bold" w:hAnsi="Cambria-Bold" w:cs="Cambria-Bold"/>
+          <w:color w:val="200020"/>
+          <w:sz w:val="20"/>
+          <w:szCs w:val="20"/>
+        </w:rPr>
+        <w:t xml:space="preserve">7. </w:t>
+      </w:r>
+      <w:proofErr w:type="spellStart"/>
+      <w:r>
+        <w:rPr>
+          <w:rFonts w:ascii="Cambria-Bold" w:hAnsi="Cambria-Bold" w:cs="Cambria-Bold"/>
+          <w:color w:val="200020"/>
+          <w:sz w:val="20"/>
+          <w:szCs w:val="20"/>
+        </w:rPr>
+        <w:t>Validacion</w:t>
+      </w:r>
+      <w:proofErr w:type="spellEnd"/>
+      <w:r>
+        <w:rPr>
+          <w:rFonts w:ascii="Cambria-Bold" w:hAnsi="Cambria-Bold" w:cs="Cambria-Bold"/>
+          <w:color w:val="200020"/>
+          <w:sz w:val="20"/>
+          <w:szCs w:val="20"/>
+        </w:rPr>
+        <w:t xml:space="preserve"> de </w:t>
+      </w:r>
+      <w:proofErr w:type="spellStart"/>
+      <w:r>
+        <w:rPr>
+          <w:rFonts w:ascii="Cambria-Bold" w:hAnsi="Cambria-Bold" w:cs="Cambria-Bold"/>
+          <w:color w:val="200020"/>
+          <w:sz w:val="20"/>
+          <w:szCs w:val="20"/>
+        </w:rPr>
+        <w:t>Outliers</w:t>
+      </w:r>
+      <w:proofErr w:type="spellEnd"/>
+      <w:r>
+        <w:rPr>
+          <w:rFonts w:ascii="Cambria-Bold" w:hAnsi="Cambria-Bold" w:cs="Cambria-Bold"/>
+          <w:color w:val="200020"/>
+          <w:sz w:val="20"/>
+          <w:szCs w:val="20"/>
+        </w:rPr>
+        <w:t>.</w:t>
       </w:r>
     </w:p>
     <w:p>
@@ -1869,15 +2785,37 @@
         </w:rPr>
         <w:t xml:space="preserve">8. </w:t>
       </w:r>
-      <w:r>
-        <w:rPr>
-          <w:rFonts w:ascii="Cambria-Bold" w:hAnsi="Cambria-Bold" w:cs="Cambria-Bold"/>
-          <w:color w:val="200020"/>
-          <w:sz w:val="20"/>
-          <w:szCs w:val="20"/>
-        </w:rPr>
-        <w:t>Validacion de imputaciones necesarias y técnica de imputacion</w:t>
-      </w:r>
+      <w:proofErr w:type="spellStart"/>
+      <w:r>
+        <w:rPr>
+          <w:rFonts w:ascii="Cambria-Bold" w:hAnsi="Cambria-Bold" w:cs="Cambria-Bold"/>
+          <w:color w:val="200020"/>
+          <w:sz w:val="20"/>
+          <w:szCs w:val="20"/>
+        </w:rPr>
+        <w:t>Validacion</w:t>
+      </w:r>
+      <w:proofErr w:type="spellEnd"/>
+      <w:r>
+        <w:rPr>
+          <w:rFonts w:ascii="Cambria-Bold" w:hAnsi="Cambria-Bold" w:cs="Cambria-Bold"/>
+          <w:color w:val="200020"/>
+          <w:sz w:val="20"/>
+          <w:szCs w:val="20"/>
+        </w:rPr>
+        <w:t xml:space="preserve"> de imputaciones necesarias y técnica de </w:t>
+      </w:r>
+      <w:proofErr w:type="spellStart"/>
+      <w:r>
+        <w:rPr>
+          <w:rFonts w:ascii="Cambria-Bold" w:hAnsi="Cambria-Bold" w:cs="Cambria-Bold"/>
+          <w:color w:val="200020"/>
+          <w:sz w:val="20"/>
+          <w:szCs w:val="20"/>
+        </w:rPr>
+        <w:t>imputacion</w:t>
+      </w:r>
+      <w:proofErr w:type="spellEnd"/>
       <w:r>
         <w:rPr>
           <w:rFonts w:ascii="Cambria-Bold" w:hAnsi="Cambria-Bold" w:cs="Cambria-Bold"/>
@@ -1923,7 +2861,27 @@
           <w:sz w:val="20"/>
           <w:szCs w:val="20"/>
         </w:rPr>
-        <w:t xml:space="preserve"> de Outliers.</w:t>
+        <w:t xml:space="preserve"> de </w:t>
+      </w:r>
+      <w:proofErr w:type="spellStart"/>
+      <w:r>
+        <w:rPr>
+          <w:rFonts w:ascii="Cambria-Bold" w:hAnsi="Cambria-Bold" w:cs="Cambria-Bold"/>
+          <w:color w:val="200020"/>
+          <w:sz w:val="20"/>
+          <w:szCs w:val="20"/>
+        </w:rPr>
+        <w:t>Outliers</w:t>
+      </w:r>
+      <w:proofErr w:type="spellEnd"/>
+      <w:r>
+        <w:rPr>
+          <w:rFonts w:ascii="Cambria-Bold" w:hAnsi="Cambria-Bold" w:cs="Cambria-Bold"/>
+          <w:color w:val="200020"/>
+          <w:sz w:val="20"/>
+          <w:szCs w:val="20"/>
+        </w:rPr>
+        <w:t>.</w:t>
       </w:r>
     </w:p>
     <w:p>
@@ -2076,46 +3034,101 @@
           <w:sz w:val="20"/>
           <w:szCs w:val="20"/>
         </w:rPr>
-        <w:t>Trace el modelo de datos conceptual y explique la selección del mismo.</w:t>
-      </w:r>
-    </w:p>
-    <w:p>
-      <w:pPr>
-        <w:rPr>
-          <w:rFonts w:ascii="Cambria-Bold" w:hAnsi="Cambria-Bold" w:cs="Cambria-Bold"/>
-          <w:color w:val="200020"/>
-          <w:sz w:val="20"/>
-          <w:szCs w:val="20"/>
-        </w:rPr>
-      </w:pPr>
-      <w:r>
-        <w:rPr>
-          <w:rFonts w:ascii="Cambria-Bold" w:hAnsi="Cambria-Bold" w:cs="Cambria-Bold"/>
-          <w:color w:val="200020"/>
-          <w:sz w:val="20"/>
-          <w:szCs w:val="20"/>
-        </w:rPr>
-        <w:t>Modelo de datos: se simulo la creación de la sabana con un modelo de datos tipo estrella, donde el insumo final se nutre de diferentes tablas y estas a su vez alimentada por la informacion de sensores de diferentes categorías. Este modelo captura los datos de los sensores en paralelo y al final alimenta una sola tabla con la informacion consolidada, se definió como Primary Key en todos los insumos el ‘Date’ y la ‘City’.</w:t>
-      </w:r>
-    </w:p>
-    <w:p>
-      <w:pPr>
-        <w:rPr>
-          <w:rFonts w:ascii="Cambria-Bold" w:hAnsi="Cambria-Bold" w:cs="Cambria-Bold"/>
-          <w:color w:val="200020"/>
-          <w:sz w:val="20"/>
-          <w:szCs w:val="20"/>
-        </w:rPr>
-      </w:pPr>
-      <w:r>
-        <w:rPr>
-          <w:rFonts w:ascii="Cambria-Bold" w:hAnsi="Cambria-Bold" w:cs="Cambria-Bold"/>
-          <w:color w:val="200020"/>
-          <w:sz w:val="20"/>
-          <w:szCs w:val="20"/>
-        </w:rPr>
-        <w:t>-Modelo muy usado en la construcción de datawarehousing</w:t>
-      </w:r>
+        <w:t xml:space="preserve">Trace el modelo de datos conceptual y explique la </w:t>
+      </w:r>
+      <w:proofErr w:type="spellStart"/>
+      <w:r>
+        <w:rPr>
+          <w:rFonts w:ascii="Cambria" w:hAnsi="Cambria" w:cs="Cambria"/>
+          <w:b/>
+          <w:bCs/>
+          <w:color w:val="200020"/>
+          <w:sz w:val="20"/>
+          <w:szCs w:val="20"/>
+        </w:rPr>
+        <w:t>selección</w:t>
+      </w:r>
+      <w:proofErr w:type="spellEnd"/>
+      <w:r>
+        <w:rPr>
+          <w:rFonts w:ascii="Cambria" w:hAnsi="Cambria" w:cs="Cambria"/>
+          <w:b/>
+          <w:bCs/>
+          <w:color w:val="200020"/>
+          <w:sz w:val="20"/>
+          <w:szCs w:val="20"/>
+        </w:rPr>
+        <w:t xml:space="preserve"> del mismo.</w:t>
+      </w:r>
+    </w:p>
+    <w:p>
+      <w:pPr>
+        <w:rPr>
+          <w:rFonts w:ascii="Cambria-Bold" w:hAnsi="Cambria-Bold" w:cs="Cambria-Bold"/>
+          <w:color w:val="200020"/>
+          <w:sz w:val="20"/>
+          <w:szCs w:val="20"/>
+        </w:rPr>
+      </w:pPr>
+      <w:r>
+        <w:rPr>
+          <w:rFonts w:ascii="Cambria-Bold" w:hAnsi="Cambria-Bold" w:cs="Cambria-Bold"/>
+          <w:color w:val="200020"/>
+          <w:sz w:val="20"/>
+          <w:szCs w:val="20"/>
+        </w:rPr>
+        <w:t xml:space="preserve">Modelo de datos: se simulo la creación de la sabana con un modelo de datos tipo estrella, donde el insumo final se nutre de diferentes tablas y estas a su vez alimentada por la informacion de sensores de diferentes categorías. Este modelo captura los datos de los sensores en paralelo y al final alimenta una sola tabla con la informacion consolidada, se definió como </w:t>
+      </w:r>
+      <w:proofErr w:type="spellStart"/>
+      <w:r>
+        <w:rPr>
+          <w:rFonts w:ascii="Cambria-Bold" w:hAnsi="Cambria-Bold" w:cs="Cambria-Bold"/>
+          <w:color w:val="200020"/>
+          <w:sz w:val="20"/>
+          <w:szCs w:val="20"/>
+        </w:rPr>
+        <w:t>Primary</w:t>
+      </w:r>
+      <w:proofErr w:type="spellEnd"/>
+      <w:r>
+        <w:rPr>
+          <w:rFonts w:ascii="Cambria-Bold" w:hAnsi="Cambria-Bold" w:cs="Cambria-Bold"/>
+          <w:color w:val="200020"/>
+          <w:sz w:val="20"/>
+          <w:szCs w:val="20"/>
+        </w:rPr>
+        <w:t xml:space="preserve"> Key en todos los insumos el ‘Date’ y la ‘City’.</w:t>
+      </w:r>
+    </w:p>
+    <w:p>
+      <w:pPr>
+        <w:rPr>
+          <w:rFonts w:ascii="Cambria-Bold" w:hAnsi="Cambria-Bold" w:cs="Cambria-Bold"/>
+          <w:color w:val="200020"/>
+          <w:sz w:val="20"/>
+          <w:szCs w:val="20"/>
+        </w:rPr>
+      </w:pPr>
+      <w:r>
+        <w:rPr>
+          <w:rFonts w:ascii="Cambria-Bold" w:hAnsi="Cambria-Bold" w:cs="Cambria-Bold"/>
+          <w:color w:val="200020"/>
+          <w:sz w:val="20"/>
+          <w:szCs w:val="20"/>
+        </w:rPr>
+        <w:t xml:space="preserve">-Modelo muy usado en la construcción de </w:t>
+      </w:r>
+      <w:proofErr w:type="spellStart"/>
+      <w:r>
+        <w:rPr>
+          <w:rFonts w:ascii="Cambria-Bold" w:hAnsi="Cambria-Bold" w:cs="Cambria-Bold"/>
+          <w:color w:val="200020"/>
+          <w:sz w:val="20"/>
+          <w:szCs w:val="20"/>
+        </w:rPr>
+        <w:t>datawarehousing</w:t>
+      </w:r>
+      <w:proofErr w:type="spellEnd"/>
     </w:p>
     <w:p>
       <w:pPr>
@@ -2190,7 +3203,47 @@
           <w:sz w:val="20"/>
           <w:szCs w:val="20"/>
         </w:rPr>
-        <w:t>-Se adapta muy bien a las necesidades del BI para reporteria y analisis.</w:t>
+        <w:t xml:space="preserve">-Se adapta muy bien a las necesidades del BI para </w:t>
+      </w:r>
+      <w:proofErr w:type="spellStart"/>
+      <w:r>
+        <w:rPr>
+          <w:rFonts w:ascii="Cambria-Bold" w:hAnsi="Cambria-Bold" w:cs="Cambria-Bold"/>
+          <w:color w:val="200020"/>
+          <w:sz w:val="20"/>
+          <w:szCs w:val="20"/>
+        </w:rPr>
+        <w:t>reporteria</w:t>
+      </w:r>
+      <w:proofErr w:type="spellEnd"/>
+      <w:r>
+        <w:rPr>
+          <w:rFonts w:ascii="Cambria-Bold" w:hAnsi="Cambria-Bold" w:cs="Cambria-Bold"/>
+          <w:color w:val="200020"/>
+          <w:sz w:val="20"/>
+          <w:szCs w:val="20"/>
+        </w:rPr>
+        <w:t xml:space="preserve"> y </w:t>
+      </w:r>
+      <w:proofErr w:type="spellStart"/>
+      <w:r>
+        <w:rPr>
+          <w:rFonts w:ascii="Cambria-Bold" w:hAnsi="Cambria-Bold" w:cs="Cambria-Bold"/>
+          <w:color w:val="200020"/>
+          <w:sz w:val="20"/>
+          <w:szCs w:val="20"/>
+        </w:rPr>
+        <w:t>analisis</w:t>
+      </w:r>
+      <w:proofErr w:type="spellEnd"/>
+      <w:r>
+        <w:rPr>
+          <w:rFonts w:ascii="Cambria-Bold" w:hAnsi="Cambria-Bold" w:cs="Cambria-Bold"/>
+          <w:color w:val="200020"/>
+          <w:sz w:val="20"/>
+          <w:szCs w:val="20"/>
+        </w:rPr>
+        <w:t>.</w:t>
       </w:r>
     </w:p>
     <w:p>
@@ -2339,27 +3392,68 @@
           <w:sz w:val="20"/>
           <w:szCs w:val="20"/>
         </w:rPr>
-        <w:t>Bonus track.</w:t>
-      </w:r>
-    </w:p>
-    <w:p>
-      <w:pPr>
-        <w:rPr>
-          <w:rFonts w:ascii="Cambria-Bold" w:hAnsi="Cambria-Bold" w:cs="Cambria-Bold"/>
-          <w:color w:val="200020"/>
-          <w:sz w:val="20"/>
-          <w:szCs w:val="20"/>
-        </w:rPr>
-      </w:pPr>
-      <w:r>
-        <w:rPr>
-          <w:rFonts w:ascii="Cambria-Bold" w:hAnsi="Cambria-Bold" w:cs="Cambria-Bold"/>
-          <w:color w:val="200020"/>
-          <w:sz w:val="20"/>
-          <w:szCs w:val="20"/>
-        </w:rPr>
-        <w:t xml:space="preserve">Se generan un archivo .py llamado: </w:t>
-      </w:r>
+        <w:t xml:space="preserve">Bonus </w:t>
+      </w:r>
+      <w:proofErr w:type="spellStart"/>
+      <w:r>
+        <w:rPr>
+          <w:rFonts w:ascii="Cambria-Bold" w:hAnsi="Cambria-Bold" w:cs="Cambria-Bold"/>
+          <w:color w:val="200020"/>
+          <w:sz w:val="20"/>
+          <w:szCs w:val="20"/>
+        </w:rPr>
+        <w:t>track</w:t>
+      </w:r>
+      <w:proofErr w:type="spellEnd"/>
+      <w:r>
+        <w:rPr>
+          <w:rFonts w:ascii="Cambria-Bold" w:hAnsi="Cambria-Bold" w:cs="Cambria-Bold"/>
+          <w:color w:val="200020"/>
+          <w:sz w:val="20"/>
+          <w:szCs w:val="20"/>
+        </w:rPr>
+        <w:t>.</w:t>
+      </w:r>
+    </w:p>
+    <w:p>
+      <w:pPr>
+        <w:rPr>
+          <w:rFonts w:ascii="Cambria-Bold" w:hAnsi="Cambria-Bold" w:cs="Cambria-Bold"/>
+          <w:color w:val="200020"/>
+          <w:sz w:val="20"/>
+          <w:szCs w:val="20"/>
+        </w:rPr>
+      </w:pPr>
+      <w:r>
+        <w:rPr>
+          <w:rFonts w:ascii="Cambria-Bold" w:hAnsi="Cambria-Bold" w:cs="Cambria-Bold"/>
+          <w:color w:val="200020"/>
+          <w:sz w:val="20"/>
+          <w:szCs w:val="20"/>
+        </w:rPr>
+        <w:t>Se generan un archivo .</w:t>
+      </w:r>
+      <w:proofErr w:type="spellStart"/>
+      <w:r>
+        <w:rPr>
+          <w:rFonts w:ascii="Cambria-Bold" w:hAnsi="Cambria-Bold" w:cs="Cambria-Bold"/>
+          <w:color w:val="200020"/>
+          <w:sz w:val="20"/>
+          <w:szCs w:val="20"/>
+        </w:rPr>
+        <w:t>py</w:t>
+      </w:r>
+      <w:proofErr w:type="spellEnd"/>
+      <w:r>
+        <w:rPr>
+          <w:rFonts w:ascii="Cambria-Bold" w:hAnsi="Cambria-Bold" w:cs="Cambria-Bold"/>
+          <w:color w:val="200020"/>
+          <w:sz w:val="20"/>
+          <w:szCs w:val="20"/>
+        </w:rPr>
+        <w:t xml:space="preserve"> llamado: </w:t>
+      </w:r>
+      <w:proofErr w:type="spellStart"/>
       <w:r>
         <w:rPr>
           <w:rFonts w:ascii="Cambria-Bold" w:hAnsi="Cambria-Bold" w:cs="Cambria-Bold"/>
@@ -2369,81 +3463,305 @@
         </w:rPr>
         <w:t>pipeline_preprocesado</w:t>
       </w:r>
-      <w:r>
-        <w:rPr>
-          <w:rFonts w:ascii="Cambria-Bold" w:hAnsi="Cambria-Bold" w:cs="Cambria-Bold"/>
-          <w:color w:val="200020"/>
-          <w:sz w:val="20"/>
-          <w:szCs w:val="20"/>
-        </w:rPr>
-        <w:t>, que contiene el pipeline de transformación de datos, se hice uso de los métodos proporcionados por sklearn para la creación de las tuberías. Se definieron seis steps para todo el preprocesado, cinco de estos métodos son funciones personalizadas y convertidas a trasnsformers, el método que permite crear las variables one hot y el metodo de imputación es proporcionado por sklearn-learn,</w:t>
-      </w:r>
-    </w:p>
-    <w:p>
-      <w:pPr>
-        <w:rPr>
-          <w:rFonts w:ascii="Cambria-Bold" w:hAnsi="Cambria-Bold" w:cs="Cambria-Bold"/>
-          <w:color w:val="200020"/>
-          <w:sz w:val="20"/>
-          <w:szCs w:val="20"/>
-        </w:rPr>
-      </w:pPr>
-      <w:r>
-        <w:rPr>
-          <w:rFonts w:ascii="Cambria-Bold" w:hAnsi="Cambria-Bold" w:cs="Cambria-Bold"/>
-          <w:color w:val="200020"/>
-          <w:sz w:val="20"/>
-          <w:szCs w:val="20"/>
-        </w:rPr>
-        <w:t>Se creo un archivo llamado controles.py el cual contiene todos los controles hechos al dataframe resultante luego de pasar por el pipeline de transformación.</w:t>
-      </w:r>
-    </w:p>
-    <w:p>
-      <w:pPr>
-        <w:rPr>
-          <w:rFonts w:ascii="Cambria-Bold" w:hAnsi="Cambria-Bold" w:cs="Cambria-Bold"/>
-          <w:color w:val="200020"/>
-          <w:sz w:val="20"/>
-          <w:szCs w:val="20"/>
-        </w:rPr>
-      </w:pPr>
-      <w:r>
-        <w:rPr>
-          <w:rFonts w:ascii="Cambria-Bold" w:hAnsi="Cambria-Bold" w:cs="Cambria-Bold"/>
-          <w:color w:val="200020"/>
-          <w:sz w:val="20"/>
-          <w:szCs w:val="20"/>
-        </w:rPr>
-        <w:t xml:space="preserve">Se genera un tercer archivo .py llamado </w:t>
-      </w:r>
-      <w:r>
-        <w:rPr>
-          <w:rFonts w:ascii="Cambria-Bold" w:hAnsi="Cambria-Bold" w:cs="Cambria-Bold"/>
-          <w:color w:val="200020"/>
-          <w:sz w:val="20"/>
-          <w:szCs w:val="20"/>
-        </w:rPr>
-        <w:t>test_rain_aus_fun, esta contine las pruebas unitarias creadas para testear cada una de las funciones que se usaron en el pipeline de transformación, para esto se uso la librería unittest.</w:t>
-      </w:r>
-    </w:p>
-    <w:p>
-      <w:pPr>
-        <w:rPr>
-          <w:rFonts w:ascii="Cambria-Bold" w:hAnsi="Cambria-Bold" w:cs="Cambria-Bold"/>
-          <w:color w:val="200020"/>
-          <w:sz w:val="20"/>
-          <w:szCs w:val="20"/>
-        </w:rPr>
-      </w:pPr>
-      <w:r>
-        <w:rPr>
-          <w:rFonts w:ascii="Cambria-Bold" w:hAnsi="Cambria-Bold" w:cs="Cambria-Bold"/>
-          <w:color w:val="200020"/>
-          <w:sz w:val="20"/>
-          <w:szCs w:val="20"/>
-        </w:rPr>
-        <w:t>Todas las pruebas necesarias para crear este archivo crearon en un notebook llamado pipeline_de_procesamiento.ipynb</w:t>
-      </w:r>
+      <w:proofErr w:type="spellEnd"/>
+      <w:r>
+        <w:rPr>
+          <w:rFonts w:ascii="Cambria-Bold" w:hAnsi="Cambria-Bold" w:cs="Cambria-Bold"/>
+          <w:color w:val="200020"/>
+          <w:sz w:val="20"/>
+          <w:szCs w:val="20"/>
+        </w:rPr>
+        <w:t xml:space="preserve">, que contiene el pipeline de transformación de datos, se hice uso de los métodos proporcionados por </w:t>
+      </w:r>
+      <w:proofErr w:type="spellStart"/>
+      <w:r>
+        <w:rPr>
+          <w:rFonts w:ascii="Cambria-Bold" w:hAnsi="Cambria-Bold" w:cs="Cambria-Bold"/>
+          <w:color w:val="200020"/>
+          <w:sz w:val="20"/>
+          <w:szCs w:val="20"/>
+        </w:rPr>
+        <w:t>sklearn</w:t>
+      </w:r>
+      <w:proofErr w:type="spellEnd"/>
+      <w:r>
+        <w:rPr>
+          <w:rFonts w:ascii="Cambria-Bold" w:hAnsi="Cambria-Bold" w:cs="Cambria-Bold"/>
+          <w:color w:val="200020"/>
+          <w:sz w:val="20"/>
+          <w:szCs w:val="20"/>
+        </w:rPr>
+        <w:t xml:space="preserve"> para la creación de las tuberías. Se definieron seis </w:t>
+      </w:r>
+      <w:proofErr w:type="spellStart"/>
+      <w:r>
+        <w:rPr>
+          <w:rFonts w:ascii="Cambria-Bold" w:hAnsi="Cambria-Bold" w:cs="Cambria-Bold"/>
+          <w:color w:val="200020"/>
+          <w:sz w:val="20"/>
+          <w:szCs w:val="20"/>
+        </w:rPr>
+        <w:t>steps</w:t>
+      </w:r>
+      <w:proofErr w:type="spellEnd"/>
+      <w:r>
+        <w:rPr>
+          <w:rFonts w:ascii="Cambria-Bold" w:hAnsi="Cambria-Bold" w:cs="Cambria-Bold"/>
+          <w:color w:val="200020"/>
+          <w:sz w:val="20"/>
+          <w:szCs w:val="20"/>
+        </w:rPr>
+        <w:t xml:space="preserve"> para todo el preprocesado, cinco de estos métodos son funciones personalizadas y convertidas a </w:t>
+      </w:r>
+      <w:proofErr w:type="spellStart"/>
+      <w:r>
+        <w:rPr>
+          <w:rFonts w:ascii="Cambria-Bold" w:hAnsi="Cambria-Bold" w:cs="Cambria-Bold"/>
+          <w:color w:val="200020"/>
+          <w:sz w:val="20"/>
+          <w:szCs w:val="20"/>
+        </w:rPr>
+        <w:t>trasnsformers</w:t>
+      </w:r>
+      <w:proofErr w:type="spellEnd"/>
+      <w:r>
+        <w:rPr>
+          <w:rFonts w:ascii="Cambria-Bold" w:hAnsi="Cambria-Bold" w:cs="Cambria-Bold"/>
+          <w:color w:val="200020"/>
+          <w:sz w:val="20"/>
+          <w:szCs w:val="20"/>
+        </w:rPr>
+        <w:t xml:space="preserve">, el método que permite crear las variables </w:t>
+      </w:r>
+      <w:proofErr w:type="spellStart"/>
+      <w:r>
+        <w:rPr>
+          <w:rFonts w:ascii="Cambria-Bold" w:hAnsi="Cambria-Bold" w:cs="Cambria-Bold"/>
+          <w:color w:val="200020"/>
+          <w:sz w:val="20"/>
+          <w:szCs w:val="20"/>
+        </w:rPr>
+        <w:t>one</w:t>
+      </w:r>
+      <w:proofErr w:type="spellEnd"/>
+      <w:r>
+        <w:rPr>
+          <w:rFonts w:ascii="Cambria-Bold" w:hAnsi="Cambria-Bold" w:cs="Cambria-Bold"/>
+          <w:color w:val="200020"/>
+          <w:sz w:val="20"/>
+          <w:szCs w:val="20"/>
+        </w:rPr>
+        <w:t xml:space="preserve"> </w:t>
+      </w:r>
+      <w:proofErr w:type="spellStart"/>
+      <w:r>
+        <w:rPr>
+          <w:rFonts w:ascii="Cambria-Bold" w:hAnsi="Cambria-Bold" w:cs="Cambria-Bold"/>
+          <w:color w:val="200020"/>
+          <w:sz w:val="20"/>
+          <w:szCs w:val="20"/>
+        </w:rPr>
+        <w:t>hot</w:t>
+      </w:r>
+      <w:proofErr w:type="spellEnd"/>
+      <w:r>
+        <w:rPr>
+          <w:rFonts w:ascii="Cambria-Bold" w:hAnsi="Cambria-Bold" w:cs="Cambria-Bold"/>
+          <w:color w:val="200020"/>
+          <w:sz w:val="20"/>
+          <w:szCs w:val="20"/>
+        </w:rPr>
+        <w:t xml:space="preserve"> y el </w:t>
+      </w:r>
+      <w:proofErr w:type="spellStart"/>
+      <w:r>
+        <w:rPr>
+          <w:rFonts w:ascii="Cambria-Bold" w:hAnsi="Cambria-Bold" w:cs="Cambria-Bold"/>
+          <w:color w:val="200020"/>
+          <w:sz w:val="20"/>
+          <w:szCs w:val="20"/>
+        </w:rPr>
+        <w:t>metodo</w:t>
+      </w:r>
+      <w:proofErr w:type="spellEnd"/>
+      <w:r>
+        <w:rPr>
+          <w:rFonts w:ascii="Cambria-Bold" w:hAnsi="Cambria-Bold" w:cs="Cambria-Bold"/>
+          <w:color w:val="200020"/>
+          <w:sz w:val="20"/>
+          <w:szCs w:val="20"/>
+        </w:rPr>
+        <w:t xml:space="preserve"> de imputación es proporcionado por </w:t>
+      </w:r>
+      <w:proofErr w:type="spellStart"/>
+      <w:r>
+        <w:rPr>
+          <w:rFonts w:ascii="Cambria-Bold" w:hAnsi="Cambria-Bold" w:cs="Cambria-Bold"/>
+          <w:color w:val="200020"/>
+          <w:sz w:val="20"/>
+          <w:szCs w:val="20"/>
+        </w:rPr>
+        <w:t>sklearn-learn</w:t>
+      </w:r>
+      <w:proofErr w:type="spellEnd"/>
+      <w:r>
+        <w:rPr>
+          <w:rFonts w:ascii="Cambria-Bold" w:hAnsi="Cambria-Bold" w:cs="Cambria-Bold"/>
+          <w:color w:val="200020"/>
+          <w:sz w:val="20"/>
+          <w:szCs w:val="20"/>
+        </w:rPr>
+        <w:t>,</w:t>
+      </w:r>
+    </w:p>
+    <w:p>
+      <w:pPr>
+        <w:rPr>
+          <w:rFonts w:ascii="Cambria-Bold" w:hAnsi="Cambria-Bold" w:cs="Cambria-Bold"/>
+          <w:color w:val="200020"/>
+          <w:sz w:val="20"/>
+          <w:szCs w:val="20"/>
+        </w:rPr>
+      </w:pPr>
+      <w:r>
+        <w:rPr>
+          <w:rFonts w:ascii="Cambria-Bold" w:hAnsi="Cambria-Bold" w:cs="Cambria-Bold"/>
+          <w:color w:val="200020"/>
+          <w:sz w:val="20"/>
+          <w:szCs w:val="20"/>
+        </w:rPr>
+        <w:t xml:space="preserve">Se creo un archivo llamado controles.py el cual contiene todos los controles hechos al </w:t>
+      </w:r>
+      <w:proofErr w:type="spellStart"/>
+      <w:r>
+        <w:rPr>
+          <w:rFonts w:ascii="Cambria-Bold" w:hAnsi="Cambria-Bold" w:cs="Cambria-Bold"/>
+          <w:color w:val="200020"/>
+          <w:sz w:val="20"/>
+          <w:szCs w:val="20"/>
+        </w:rPr>
+        <w:t>dataframe</w:t>
+      </w:r>
+      <w:proofErr w:type="spellEnd"/>
+      <w:r>
+        <w:rPr>
+          <w:rFonts w:ascii="Cambria-Bold" w:hAnsi="Cambria-Bold" w:cs="Cambria-Bold"/>
+          <w:color w:val="200020"/>
+          <w:sz w:val="20"/>
+          <w:szCs w:val="20"/>
+        </w:rPr>
+        <w:t xml:space="preserve"> resultante luego de pasar por el pipeline de transformación.</w:t>
+      </w:r>
+    </w:p>
+    <w:p>
+      <w:pPr>
+        <w:rPr>
+          <w:rFonts w:ascii="Cambria-Bold" w:hAnsi="Cambria-Bold" w:cs="Cambria-Bold"/>
+          <w:color w:val="200020"/>
+          <w:sz w:val="20"/>
+          <w:szCs w:val="20"/>
+        </w:rPr>
+      </w:pPr>
+      <w:r>
+        <w:rPr>
+          <w:rFonts w:ascii="Cambria-Bold" w:hAnsi="Cambria-Bold" w:cs="Cambria-Bold"/>
+          <w:color w:val="200020"/>
+          <w:sz w:val="20"/>
+          <w:szCs w:val="20"/>
+        </w:rPr>
+        <w:t>Se genera un tercer archivo .</w:t>
+      </w:r>
+      <w:proofErr w:type="spellStart"/>
+      <w:r>
+        <w:rPr>
+          <w:rFonts w:ascii="Cambria-Bold" w:hAnsi="Cambria-Bold" w:cs="Cambria-Bold"/>
+          <w:color w:val="200020"/>
+          <w:sz w:val="20"/>
+          <w:szCs w:val="20"/>
+        </w:rPr>
+        <w:t>py</w:t>
+      </w:r>
+      <w:proofErr w:type="spellEnd"/>
+      <w:r>
+        <w:rPr>
+          <w:rFonts w:ascii="Cambria-Bold" w:hAnsi="Cambria-Bold" w:cs="Cambria-Bold"/>
+          <w:color w:val="200020"/>
+          <w:sz w:val="20"/>
+          <w:szCs w:val="20"/>
+        </w:rPr>
+        <w:t xml:space="preserve"> </w:t>
+      </w:r>
+      <w:proofErr w:type="gramStart"/>
+      <w:r>
+        <w:rPr>
+          <w:rFonts w:ascii="Cambria-Bold" w:hAnsi="Cambria-Bold" w:cs="Cambria-Bold"/>
+          <w:color w:val="200020"/>
+          <w:sz w:val="20"/>
+          <w:szCs w:val="20"/>
+        </w:rPr>
+        <w:t xml:space="preserve">llamado </w:t>
+      </w:r>
+      <w:proofErr w:type="spellStart"/>
+      <w:r>
+        <w:rPr>
+          <w:rFonts w:ascii="Cambria-Bold" w:hAnsi="Cambria-Bold" w:cs="Cambria-Bold"/>
+          <w:color w:val="200020"/>
+          <w:sz w:val="20"/>
+          <w:szCs w:val="20"/>
+        </w:rPr>
+        <w:t>test</w:t>
+      </w:r>
+      <w:proofErr w:type="gramEnd"/>
+      <w:r>
+        <w:rPr>
+          <w:rFonts w:ascii="Cambria-Bold" w:hAnsi="Cambria-Bold" w:cs="Cambria-Bold"/>
+          <w:color w:val="200020"/>
+          <w:sz w:val="20"/>
+          <w:szCs w:val="20"/>
+        </w:rPr>
+        <w:t>_rain_aus_fun</w:t>
+      </w:r>
+      <w:proofErr w:type="spellEnd"/>
+      <w:r>
+        <w:rPr>
+          <w:rFonts w:ascii="Cambria-Bold" w:hAnsi="Cambria-Bold" w:cs="Cambria-Bold"/>
+          <w:color w:val="200020"/>
+          <w:sz w:val="20"/>
+          <w:szCs w:val="20"/>
+        </w:rPr>
+        <w:t xml:space="preserve">, esta contine las pruebas unitarias creadas para testear cada una de las funciones que se usaron en el pipeline de transformación, para esto se </w:t>
+      </w:r>
+      <w:proofErr w:type="spellStart"/>
+      <w:r>
+        <w:rPr>
+          <w:rFonts w:ascii="Cambria-Bold" w:hAnsi="Cambria-Bold" w:cs="Cambria-Bold"/>
+          <w:color w:val="200020"/>
+          <w:sz w:val="20"/>
+          <w:szCs w:val="20"/>
+        </w:rPr>
+        <w:t>uso</w:t>
+      </w:r>
+      <w:proofErr w:type="spellEnd"/>
+      <w:r>
+        <w:rPr>
+          <w:rFonts w:ascii="Cambria-Bold" w:hAnsi="Cambria-Bold" w:cs="Cambria-Bold"/>
+          <w:color w:val="200020"/>
+          <w:sz w:val="20"/>
+          <w:szCs w:val="20"/>
+        </w:rPr>
+        <w:t xml:space="preserve"> la librería </w:t>
+      </w:r>
+      <w:proofErr w:type="spellStart"/>
+      <w:r>
+        <w:rPr>
+          <w:rFonts w:ascii="Cambria-Bold" w:hAnsi="Cambria-Bold" w:cs="Cambria-Bold"/>
+          <w:color w:val="200020"/>
+          <w:sz w:val="20"/>
+          <w:szCs w:val="20"/>
+        </w:rPr>
+        <w:t>unittest</w:t>
+      </w:r>
+      <w:proofErr w:type="spellEnd"/>
       <w:r>
         <w:rPr>
           <w:rFonts w:ascii="Cambria-Bold" w:hAnsi="Cambria-Bold" w:cs="Cambria-Bold"/>
@@ -2463,24 +3781,94 @@
           <w:szCs w:val="20"/>
         </w:rPr>
       </w:pPr>
-    </w:p>
-    <w:p>
-      <w:pPr>
-        <w:rPr>
-          <w:rFonts w:ascii="Cambria-Bold" w:hAnsi="Cambria-Bold" w:cs="Cambria-Bold"/>
-          <w:color w:val="200020"/>
-          <w:sz w:val="20"/>
-          <w:szCs w:val="20"/>
-        </w:rPr>
-      </w:pPr>
-      <w:r>
-        <w:rPr>
-          <w:rFonts w:ascii="Cambria-Bold" w:hAnsi="Cambria-Bold" w:cs="Cambria-Bold"/>
-          <w:color w:val="200020"/>
-          <w:sz w:val="20"/>
-          <w:szCs w:val="20"/>
-        </w:rPr>
-        <w:t>Entrenar el modelo de machine learning.</w:t>
+      <w:r>
+        <w:rPr>
+          <w:rFonts w:ascii="Cambria-Bold" w:hAnsi="Cambria-Bold" w:cs="Cambria-Bold"/>
+          <w:color w:val="200020"/>
+          <w:sz w:val="20"/>
+          <w:szCs w:val="20"/>
+        </w:rPr>
+        <w:t xml:space="preserve">Todas las pruebas necesarias para crear este archivo crearon en un notebook llamado </w:t>
+      </w:r>
+      <w:proofErr w:type="spellStart"/>
+      <w:r>
+        <w:rPr>
+          <w:rFonts w:ascii="Cambria-Bold" w:hAnsi="Cambria-Bold" w:cs="Cambria-Bold"/>
+          <w:color w:val="200020"/>
+          <w:sz w:val="20"/>
+          <w:szCs w:val="20"/>
+        </w:rPr>
+        <w:t>pipeline_de_</w:t>
+      </w:r>
+      <w:proofErr w:type="gramStart"/>
+      <w:r>
+        <w:rPr>
+          <w:rFonts w:ascii="Cambria-Bold" w:hAnsi="Cambria-Bold" w:cs="Cambria-Bold"/>
+          <w:color w:val="200020"/>
+          <w:sz w:val="20"/>
+          <w:szCs w:val="20"/>
+        </w:rPr>
+        <w:t>procesamiento.ipynb</w:t>
+      </w:r>
+      <w:proofErr w:type="spellEnd"/>
+      <w:proofErr w:type="gramEnd"/>
+      <w:r>
+        <w:rPr>
+          <w:rFonts w:ascii="Cambria-Bold" w:hAnsi="Cambria-Bold" w:cs="Cambria-Bold"/>
+          <w:color w:val="200020"/>
+          <w:sz w:val="20"/>
+          <w:szCs w:val="20"/>
+        </w:rPr>
+        <w:t>.</w:t>
+      </w:r>
+    </w:p>
+    <w:p>
+      <w:pPr>
+        <w:rPr>
+          <w:rFonts w:ascii="Cambria-Bold" w:hAnsi="Cambria-Bold" w:cs="Cambria-Bold"/>
+          <w:color w:val="200020"/>
+          <w:sz w:val="20"/>
+          <w:szCs w:val="20"/>
+        </w:rPr>
+      </w:pPr>
+    </w:p>
+    <w:p>
+      <w:pPr>
+        <w:rPr>
+          <w:rFonts w:ascii="Cambria-Bold" w:hAnsi="Cambria-Bold" w:cs="Cambria-Bold"/>
+          <w:color w:val="200020"/>
+          <w:sz w:val="20"/>
+          <w:szCs w:val="20"/>
+        </w:rPr>
+      </w:pPr>
+      <w:r>
+        <w:rPr>
+          <w:rFonts w:ascii="Cambria-Bold" w:hAnsi="Cambria-Bold" w:cs="Cambria-Bold"/>
+          <w:color w:val="200020"/>
+          <w:sz w:val="20"/>
+          <w:szCs w:val="20"/>
+        </w:rPr>
+        <w:t xml:space="preserve">Entrenar el modelo de machine </w:t>
+      </w:r>
+      <w:proofErr w:type="spellStart"/>
+      <w:r>
+        <w:rPr>
+          <w:rFonts w:ascii="Cambria-Bold" w:hAnsi="Cambria-Bold" w:cs="Cambria-Bold"/>
+          <w:color w:val="200020"/>
+          <w:sz w:val="20"/>
+          <w:szCs w:val="20"/>
+        </w:rPr>
+        <w:t>learning</w:t>
+      </w:r>
+      <w:proofErr w:type="spellEnd"/>
+      <w:r>
+        <w:rPr>
+          <w:rFonts w:ascii="Cambria-Bold" w:hAnsi="Cambria-Bold" w:cs="Cambria-Bold"/>
+          <w:color w:val="200020"/>
+          <w:sz w:val="20"/>
+          <w:szCs w:val="20"/>
+        </w:rPr>
+        <w:t>.</w:t>
       </w:r>
     </w:p>
     <w:p>
@@ -2556,7 +3944,67 @@
           <w:sz w:val="20"/>
           <w:szCs w:val="20"/>
         </w:rPr>
-        <w:t>Separación en bases de test y de train a una relación 80 para train y 20 para test.</w:t>
+        <w:t xml:space="preserve">Separación en bases </w:t>
+      </w:r>
+      <w:proofErr w:type="gramStart"/>
+      <w:r>
+        <w:rPr>
+          <w:rFonts w:ascii="Cambria-Bold" w:hAnsi="Cambria-Bold" w:cs="Cambria-Bold"/>
+          <w:color w:val="200020"/>
+          <w:sz w:val="20"/>
+          <w:szCs w:val="20"/>
+        </w:rPr>
+        <w:t>de test</w:t>
+      </w:r>
+      <w:proofErr w:type="gramEnd"/>
+      <w:r>
+        <w:rPr>
+          <w:rFonts w:ascii="Cambria-Bold" w:hAnsi="Cambria-Bold" w:cs="Cambria-Bold"/>
+          <w:color w:val="200020"/>
+          <w:sz w:val="20"/>
+          <w:szCs w:val="20"/>
+        </w:rPr>
+        <w:t xml:space="preserve"> y de </w:t>
+      </w:r>
+      <w:proofErr w:type="spellStart"/>
+      <w:r>
+        <w:rPr>
+          <w:rFonts w:ascii="Cambria-Bold" w:hAnsi="Cambria-Bold" w:cs="Cambria-Bold"/>
+          <w:color w:val="200020"/>
+          <w:sz w:val="20"/>
+          <w:szCs w:val="20"/>
+        </w:rPr>
+        <w:t>train</w:t>
+      </w:r>
+      <w:proofErr w:type="spellEnd"/>
+      <w:r>
+        <w:rPr>
+          <w:rFonts w:ascii="Cambria-Bold" w:hAnsi="Cambria-Bold" w:cs="Cambria-Bold"/>
+          <w:color w:val="200020"/>
+          <w:sz w:val="20"/>
+          <w:szCs w:val="20"/>
+        </w:rPr>
+        <w:t xml:space="preserve"> a una relación 80 para </w:t>
+      </w:r>
+      <w:proofErr w:type="spellStart"/>
+      <w:r>
+        <w:rPr>
+          <w:rFonts w:ascii="Cambria-Bold" w:hAnsi="Cambria-Bold" w:cs="Cambria-Bold"/>
+          <w:color w:val="200020"/>
+          <w:sz w:val="20"/>
+          <w:szCs w:val="20"/>
+        </w:rPr>
+        <w:t>train</w:t>
+      </w:r>
+      <w:proofErr w:type="spellEnd"/>
+      <w:r>
+        <w:rPr>
+          <w:rFonts w:ascii="Cambria-Bold" w:hAnsi="Cambria-Bold" w:cs="Cambria-Bold"/>
+          <w:color w:val="200020"/>
+          <w:sz w:val="20"/>
+          <w:szCs w:val="20"/>
+        </w:rPr>
+        <w:t xml:space="preserve"> y 20 para test.</w:t>
       </w:r>
     </w:p>
     <w:p>
@@ -2605,7 +4053,127 @@
           <w:sz w:val="20"/>
           <w:szCs w:val="20"/>
         </w:rPr>
-        <w:t>Se procedió a crear una malla de hiperparametros para validar cuales eran los propicios para entrenar, se seleciono un max_iter = 500, como solver = liblinear y random_state = 0</w:t>
+        <w:t xml:space="preserve">Se procedió a crear una malla de </w:t>
+      </w:r>
+      <w:proofErr w:type="spellStart"/>
+      <w:r>
+        <w:rPr>
+          <w:rFonts w:ascii="Cambria-Bold" w:hAnsi="Cambria-Bold" w:cs="Cambria-Bold"/>
+          <w:color w:val="200020"/>
+          <w:sz w:val="20"/>
+          <w:szCs w:val="20"/>
+        </w:rPr>
+        <w:t>hiperparametros</w:t>
+      </w:r>
+      <w:proofErr w:type="spellEnd"/>
+      <w:r>
+        <w:rPr>
+          <w:rFonts w:ascii="Cambria-Bold" w:hAnsi="Cambria-Bold" w:cs="Cambria-Bold"/>
+          <w:color w:val="200020"/>
+          <w:sz w:val="20"/>
+          <w:szCs w:val="20"/>
+        </w:rPr>
+        <w:t xml:space="preserve"> para validar cuales eran los propicios para entrenar, se </w:t>
+      </w:r>
+      <w:proofErr w:type="spellStart"/>
+      <w:r>
+        <w:rPr>
+          <w:rFonts w:ascii="Cambria-Bold" w:hAnsi="Cambria-Bold" w:cs="Cambria-Bold"/>
+          <w:color w:val="200020"/>
+          <w:sz w:val="20"/>
+          <w:szCs w:val="20"/>
+        </w:rPr>
+        <w:t>seleciono</w:t>
+      </w:r>
+      <w:proofErr w:type="spellEnd"/>
+      <w:r>
+        <w:rPr>
+          <w:rFonts w:ascii="Cambria-Bold" w:hAnsi="Cambria-Bold" w:cs="Cambria-Bold"/>
+          <w:color w:val="200020"/>
+          <w:sz w:val="20"/>
+          <w:szCs w:val="20"/>
+        </w:rPr>
+        <w:t xml:space="preserve"> un </w:t>
+      </w:r>
+      <w:proofErr w:type="spellStart"/>
+      <w:r>
+        <w:rPr>
+          <w:rFonts w:ascii="Cambria-Bold" w:hAnsi="Cambria-Bold" w:cs="Cambria-Bold"/>
+          <w:color w:val="200020"/>
+          <w:sz w:val="20"/>
+          <w:szCs w:val="20"/>
+        </w:rPr>
+        <w:t>max_iter</w:t>
+      </w:r>
+      <w:proofErr w:type="spellEnd"/>
+      <w:r>
+        <w:rPr>
+          <w:rFonts w:ascii="Cambria-Bold" w:hAnsi="Cambria-Bold" w:cs="Cambria-Bold"/>
+          <w:color w:val="200020"/>
+          <w:sz w:val="20"/>
+          <w:szCs w:val="20"/>
+        </w:rPr>
+        <w:t xml:space="preserve"> = 500, como </w:t>
+      </w:r>
+      <w:proofErr w:type="spellStart"/>
+      <w:r>
+        <w:rPr>
+          <w:rFonts w:ascii="Cambria-Bold" w:hAnsi="Cambria-Bold" w:cs="Cambria-Bold"/>
+          <w:color w:val="200020"/>
+          <w:sz w:val="20"/>
+          <w:szCs w:val="20"/>
+        </w:rPr>
+        <w:t>solver</w:t>
+      </w:r>
+      <w:proofErr w:type="spellEnd"/>
+      <w:r>
+        <w:rPr>
+          <w:rFonts w:ascii="Cambria-Bold" w:hAnsi="Cambria-Bold" w:cs="Cambria-Bold"/>
+          <w:color w:val="200020"/>
+          <w:sz w:val="20"/>
+          <w:szCs w:val="20"/>
+        </w:rPr>
+        <w:t xml:space="preserve"> = </w:t>
+      </w:r>
+      <w:proofErr w:type="spellStart"/>
+      <w:r>
+        <w:rPr>
+          <w:rFonts w:ascii="Cambria-Bold" w:hAnsi="Cambria-Bold" w:cs="Cambria-Bold"/>
+          <w:color w:val="200020"/>
+          <w:sz w:val="20"/>
+          <w:szCs w:val="20"/>
+        </w:rPr>
+        <w:t>liblinear</w:t>
+      </w:r>
+      <w:proofErr w:type="spellEnd"/>
+      <w:r>
+        <w:rPr>
+          <w:rFonts w:ascii="Cambria-Bold" w:hAnsi="Cambria-Bold" w:cs="Cambria-Bold"/>
+          <w:color w:val="200020"/>
+          <w:sz w:val="20"/>
+          <w:szCs w:val="20"/>
+        </w:rPr>
+        <w:t xml:space="preserve"> y </w:t>
+      </w:r>
+      <w:proofErr w:type="spellStart"/>
+      <w:r>
+        <w:rPr>
+          <w:rFonts w:ascii="Cambria-Bold" w:hAnsi="Cambria-Bold" w:cs="Cambria-Bold"/>
+          <w:color w:val="200020"/>
+          <w:sz w:val="20"/>
+          <w:szCs w:val="20"/>
+        </w:rPr>
+        <w:t>random_state</w:t>
+      </w:r>
+      <w:proofErr w:type="spellEnd"/>
+      <w:r>
+        <w:rPr>
+          <w:rFonts w:ascii="Cambria-Bold" w:hAnsi="Cambria-Bold" w:cs="Cambria-Bold"/>
+          <w:color w:val="200020"/>
+          <w:sz w:val="20"/>
+          <w:szCs w:val="20"/>
+        </w:rPr>
+        <w:t xml:space="preserve"> = 0</w:t>
       </w:r>
     </w:p>
     <w:p>
@@ -2629,7 +4197,27 @@
           <w:sz w:val="20"/>
           <w:szCs w:val="20"/>
         </w:rPr>
-        <w:t>Se validan métricas tales como, precisión, recall, f1-score.</w:t>
+        <w:t xml:space="preserve">Se validan métricas tales como, precisión, </w:t>
+      </w:r>
+      <w:proofErr w:type="spellStart"/>
+      <w:r>
+        <w:rPr>
+          <w:rFonts w:ascii="Cambria-Bold" w:hAnsi="Cambria-Bold" w:cs="Cambria-Bold"/>
+          <w:color w:val="200020"/>
+          <w:sz w:val="20"/>
+          <w:szCs w:val="20"/>
+        </w:rPr>
+        <w:t>recall</w:t>
+      </w:r>
+      <w:proofErr w:type="spellEnd"/>
+      <w:r>
+        <w:rPr>
+          <w:rFonts w:ascii="Cambria-Bold" w:hAnsi="Cambria-Bold" w:cs="Cambria-Bold"/>
+          <w:color w:val="200020"/>
+          <w:sz w:val="20"/>
+          <w:szCs w:val="20"/>
+        </w:rPr>
+        <w:t>, f1-score.</w:t>
       </w:r>
     </w:p>
     <w:p>
@@ -2653,7 +4241,27 @@
           <w:sz w:val="20"/>
           <w:szCs w:val="20"/>
         </w:rPr>
-        <w:t>Se evidencia que el modelo tiene métricas aceptables y no presenta overfiting.</w:t>
+        <w:t xml:space="preserve">Se evidencia que el modelo tiene métricas aceptables y no presenta </w:t>
+      </w:r>
+      <w:proofErr w:type="spellStart"/>
+      <w:r>
+        <w:rPr>
+          <w:rFonts w:ascii="Cambria-Bold" w:hAnsi="Cambria-Bold" w:cs="Cambria-Bold"/>
+          <w:color w:val="200020"/>
+          <w:sz w:val="20"/>
+          <w:szCs w:val="20"/>
+        </w:rPr>
+        <w:t>overfiting</w:t>
+      </w:r>
+      <w:proofErr w:type="spellEnd"/>
+      <w:r>
+        <w:rPr>
+          <w:rFonts w:ascii="Cambria-Bold" w:hAnsi="Cambria-Bold" w:cs="Cambria-Bold"/>
+          <w:color w:val="200020"/>
+          <w:sz w:val="20"/>
+          <w:szCs w:val="20"/>
+        </w:rPr>
+        <w:t>.</w:t>
       </w:r>
     </w:p>
     <w:p>
@@ -2689,6 +4297,7 @@
           <w:lang w:eastAsia="es-CO"/>
         </w:rPr>
       </w:pPr>
+      <w:proofErr w:type="spellStart"/>
       <w:r>
         <w:rPr>
           <w:rFonts w:ascii="Courier New" w:eastAsia="Times New Roman" w:hAnsi="Courier New" w:cs="Courier New"/>
@@ -2697,7 +4306,40 @@
           <w:szCs w:val="21"/>
           <w:lang w:eastAsia="es-CO"/>
         </w:rPr>
-        <w:t>Precision model_test: 0.8528</w:t>
+        <w:t>Precision</w:t>
+      </w:r>
+      <w:proofErr w:type="spellEnd"/>
+      <w:r>
+        <w:rPr>
+          <w:rFonts w:ascii="Courier New" w:eastAsia="Times New Roman" w:hAnsi="Courier New" w:cs="Courier New"/>
+          <w:color w:val="000000"/>
+          <w:sz w:val="21"/>
+          <w:szCs w:val="21"/>
+          <w:lang w:eastAsia="es-CO"/>
+        </w:rPr>
+        <w:t xml:space="preserve"> </w:t>
+      </w:r>
+      <w:proofErr w:type="spellStart"/>
+      <w:r>
+        <w:rPr>
+          <w:rFonts w:ascii="Courier New" w:eastAsia="Times New Roman" w:hAnsi="Courier New" w:cs="Courier New"/>
+          <w:color w:val="000000"/>
+          <w:sz w:val="21"/>
+          <w:szCs w:val="21"/>
+          <w:lang w:eastAsia="es-CO"/>
+        </w:rPr>
+        <w:t>model_test</w:t>
+      </w:r>
+      <w:proofErr w:type="spellEnd"/>
+      <w:r>
+        <w:rPr>
+          <w:rFonts w:ascii="Courier New" w:eastAsia="Times New Roman" w:hAnsi="Courier New" w:cs="Courier New"/>
+          <w:color w:val="000000"/>
+          <w:sz w:val="21"/>
+          <w:szCs w:val="21"/>
+          <w:lang w:eastAsia="es-CO"/>
+        </w:rPr>
+        <w:t>: 0.8528</w:t>
       </w:r>
     </w:p>
     <w:p>
@@ -2733,6 +4375,7 @@
           <w:lang w:eastAsia="es-CO"/>
         </w:rPr>
       </w:pPr>
+      <w:proofErr w:type="spellStart"/>
       <w:r>
         <w:rPr>
           <w:rFonts w:ascii="Courier New" w:eastAsia="Times New Roman" w:hAnsi="Courier New" w:cs="Courier New"/>
@@ -2741,7 +4384,18 @@
           <w:szCs w:val="21"/>
           <w:lang w:eastAsia="es-CO"/>
         </w:rPr>
-        <w:t>Recall_test: 0.5093561687281953</w:t>
+        <w:t>Recall_test</w:t>
+      </w:r>
+      <w:proofErr w:type="spellEnd"/>
+      <w:r>
+        <w:rPr>
+          <w:rFonts w:ascii="Courier New" w:eastAsia="Times New Roman" w:hAnsi="Courier New" w:cs="Courier New"/>
+          <w:color w:val="000000"/>
+          <w:sz w:val="21"/>
+          <w:szCs w:val="21"/>
+          <w:lang w:eastAsia="es-CO"/>
+        </w:rPr>
+        <w:t>: 0.5093561687281953</w:t>
       </w:r>
     </w:p>
     <w:p>
@@ -2777,6 +4431,7 @@
           <w:lang w:eastAsia="es-CO"/>
         </w:rPr>
       </w:pPr>
+      <w:proofErr w:type="spellStart"/>
       <w:r>
         <w:rPr>
           <w:rFonts w:ascii="Courier New" w:eastAsia="Times New Roman" w:hAnsi="Courier New" w:cs="Courier New"/>
@@ -2785,7 +4440,40 @@
           <w:szCs w:val="21"/>
           <w:lang w:eastAsia="es-CO"/>
         </w:rPr>
-        <w:t>Precision model_train: 0.8485</w:t>
+        <w:t>Precision</w:t>
+      </w:r>
+      <w:proofErr w:type="spellEnd"/>
+      <w:r>
+        <w:rPr>
+          <w:rFonts w:ascii="Courier New" w:eastAsia="Times New Roman" w:hAnsi="Courier New" w:cs="Courier New"/>
+          <w:color w:val="000000"/>
+          <w:sz w:val="21"/>
+          <w:szCs w:val="21"/>
+          <w:lang w:eastAsia="es-CO"/>
+        </w:rPr>
+        <w:t xml:space="preserve"> </w:t>
+      </w:r>
+      <w:proofErr w:type="spellStart"/>
+      <w:r>
+        <w:rPr>
+          <w:rFonts w:ascii="Courier New" w:eastAsia="Times New Roman" w:hAnsi="Courier New" w:cs="Courier New"/>
+          <w:color w:val="000000"/>
+          <w:sz w:val="21"/>
+          <w:szCs w:val="21"/>
+          <w:lang w:eastAsia="es-CO"/>
+        </w:rPr>
+        <w:t>model_train</w:t>
+      </w:r>
+      <w:proofErr w:type="spellEnd"/>
+      <w:r>
+        <w:rPr>
+          <w:rFonts w:ascii="Courier New" w:eastAsia="Times New Roman" w:hAnsi="Courier New" w:cs="Courier New"/>
+          <w:color w:val="000000"/>
+          <w:sz w:val="21"/>
+          <w:szCs w:val="21"/>
+          <w:lang w:eastAsia="es-CO"/>
+        </w:rPr>
+        <w:t>: 0.8485</w:t>
       </w:r>
     </w:p>
     <w:p>
@@ -2821,6 +4509,7 @@
           <w:lang w:eastAsia="es-CO"/>
         </w:rPr>
       </w:pPr>
+      <w:proofErr w:type="spellStart"/>
       <w:r>
         <w:rPr>
           <w:rFonts w:ascii="Courier New" w:eastAsia="Times New Roman" w:hAnsi="Courier New" w:cs="Courier New"/>
@@ -2829,7 +4518,18 @@
           <w:szCs w:val="21"/>
           <w:lang w:eastAsia="es-CO"/>
         </w:rPr>
-        <w:t>Recall_train: 0.5019357866332955</w:t>
+        <w:t>Recall_train</w:t>
+      </w:r>
+      <w:proofErr w:type="spellEnd"/>
+      <w:r>
+        <w:rPr>
+          <w:rFonts w:ascii="Courier New" w:eastAsia="Times New Roman" w:hAnsi="Courier New" w:cs="Courier New"/>
+          <w:color w:val="000000"/>
+          <w:sz w:val="21"/>
+          <w:szCs w:val="21"/>
+          <w:lang w:eastAsia="es-CO"/>
+        </w:rPr>
+        <w:t>: 0.5019357866332955</w:t>
       </w:r>
     </w:p>
     <w:p>
@@ -2850,7 +4550,43 @@
           <w:sz w:val="21"/>
           <w:szCs w:val="21"/>
         </w:rPr>
-        <w:t xml:space="preserve">      Auc model_train: 0.7244</w:t>
+        <w:t xml:space="preserve">      </w:t>
+      </w:r>
+      <w:proofErr w:type="spellStart"/>
+      <w:r>
+        <w:rPr>
+          <w:color w:val="000000"/>
+          <w:sz w:val="21"/>
+          <w:szCs w:val="21"/>
+        </w:rPr>
+        <w:t>Auc</w:t>
+      </w:r>
+      <w:proofErr w:type="spellEnd"/>
+      <w:r>
+        <w:rPr>
+          <w:color w:val="000000"/>
+          <w:sz w:val="21"/>
+          <w:szCs w:val="21"/>
+        </w:rPr>
+        <w:t xml:space="preserve"> </w:t>
+      </w:r>
+      <w:proofErr w:type="spellStart"/>
+      <w:r>
+        <w:rPr>
+          <w:color w:val="000000"/>
+          <w:sz w:val="21"/>
+          <w:szCs w:val="21"/>
+        </w:rPr>
+        <w:t>model_train</w:t>
+      </w:r>
+      <w:proofErr w:type="spellEnd"/>
+      <w:r>
+        <w:rPr>
+          <w:color w:val="000000"/>
+          <w:sz w:val="21"/>
+          <w:szCs w:val="21"/>
+        </w:rPr>
+        <w:t>: 0.7244</w:t>
       </w:r>
     </w:p>
     <w:p>
@@ -2871,7 +4607,43 @@
           <w:sz w:val="21"/>
           <w:szCs w:val="21"/>
         </w:rPr>
-        <w:t xml:space="preserve">      Auc model_train: 0.7291</w:t>
+        <w:t xml:space="preserve">      </w:t>
+      </w:r>
+      <w:proofErr w:type="spellStart"/>
+      <w:r>
+        <w:rPr>
+          <w:color w:val="000000"/>
+          <w:sz w:val="21"/>
+          <w:szCs w:val="21"/>
+        </w:rPr>
+        <w:t>Auc</w:t>
+      </w:r>
+      <w:proofErr w:type="spellEnd"/>
+      <w:r>
+        <w:rPr>
+          <w:color w:val="000000"/>
+          <w:sz w:val="21"/>
+          <w:szCs w:val="21"/>
+        </w:rPr>
+        <w:t xml:space="preserve"> </w:t>
+      </w:r>
+      <w:proofErr w:type="spellStart"/>
+      <w:r>
+        <w:rPr>
+          <w:color w:val="000000"/>
+          <w:sz w:val="21"/>
+          <w:szCs w:val="21"/>
+        </w:rPr>
+        <w:t>model_train</w:t>
+      </w:r>
+      <w:proofErr w:type="spellEnd"/>
+      <w:r>
+        <w:rPr>
+          <w:color w:val="000000"/>
+          <w:sz w:val="21"/>
+          <w:szCs w:val="21"/>
+        </w:rPr>
+        <w:t>: 0.7291</w:t>
       </w:r>
     </w:p>
     <w:p>
@@ -2895,7 +4667,27 @@
           <w:sz w:val="20"/>
           <w:szCs w:val="20"/>
         </w:rPr>
-        <w:t>Se genera el pkl del modelo.</w:t>
+        <w:t xml:space="preserve">Se genera el </w:t>
+      </w:r>
+      <w:proofErr w:type="spellStart"/>
+      <w:r>
+        <w:rPr>
+          <w:rFonts w:ascii="Cambria-Bold" w:hAnsi="Cambria-Bold" w:cs="Cambria-Bold"/>
+          <w:color w:val="200020"/>
+          <w:sz w:val="20"/>
+          <w:szCs w:val="20"/>
+        </w:rPr>
+        <w:t>pkl</w:t>
+      </w:r>
+      <w:proofErr w:type="spellEnd"/>
+      <w:r>
+        <w:rPr>
+          <w:rFonts w:ascii="Cambria-Bold" w:hAnsi="Cambria-Bold" w:cs="Cambria-Bold"/>
+          <w:color w:val="200020"/>
+          <w:sz w:val="20"/>
+          <w:szCs w:val="20"/>
+        </w:rPr>
+        <w:t xml:space="preserve"> del modelo.</w:t>
       </w:r>
     </w:p>
     <w:p>
@@ -3029,7 +4821,47 @@
           <w:sz w:val="20"/>
           <w:szCs w:val="20"/>
         </w:rPr>
-        <w:t>Se crea un pipeline en github actions que ejecuta nuestras pruebas unitarias a las funciones</w:t>
+        <w:t xml:space="preserve">Se crea un pipeline en </w:t>
+      </w:r>
+      <w:proofErr w:type="spellStart"/>
+      <w:r>
+        <w:rPr>
+          <w:rFonts w:ascii="Cambria-Bold" w:hAnsi="Cambria-Bold" w:cs="Cambria-Bold"/>
+          <w:color w:val="200020"/>
+          <w:sz w:val="20"/>
+          <w:szCs w:val="20"/>
+        </w:rPr>
+        <w:t>github</w:t>
+      </w:r>
+      <w:proofErr w:type="spellEnd"/>
+      <w:r>
+        <w:rPr>
+          <w:rFonts w:ascii="Cambria-Bold" w:hAnsi="Cambria-Bold" w:cs="Cambria-Bold"/>
+          <w:color w:val="200020"/>
+          <w:sz w:val="20"/>
+          <w:szCs w:val="20"/>
+        </w:rPr>
+        <w:t xml:space="preserve"> </w:t>
+      </w:r>
+      <w:proofErr w:type="spellStart"/>
+      <w:r>
+        <w:rPr>
+          <w:rFonts w:ascii="Cambria-Bold" w:hAnsi="Cambria-Bold" w:cs="Cambria-Bold"/>
+          <w:color w:val="200020"/>
+          <w:sz w:val="20"/>
+          <w:szCs w:val="20"/>
+        </w:rPr>
+        <w:t>actions</w:t>
+      </w:r>
+      <w:proofErr w:type="spellEnd"/>
+      <w:r>
+        <w:rPr>
+          <w:rFonts w:ascii="Cambria-Bold" w:hAnsi="Cambria-Bold" w:cs="Cambria-Bold"/>
+          <w:color w:val="200020"/>
+          <w:sz w:val="20"/>
+          <w:szCs w:val="20"/>
+        </w:rPr>
+        <w:t xml:space="preserve"> que ejecuta nuestras pruebas unitarias a las funciones</w:t>
       </w:r>
       <w:r>
         <w:rPr>
@@ -3338,7 +5170,67 @@
           <w:szCs w:val="20"/>
         </w:rPr>
         <w:lastRenderedPageBreak/>
-        <w:t>Explique cómo se ejecutarı́a el pipeline de entrenamiento continuo.</w:t>
+        <w:t xml:space="preserve">Explique </w:t>
+      </w:r>
+      <w:proofErr w:type="spellStart"/>
+      <w:r>
+        <w:rPr>
+          <w:rFonts w:ascii="Cambria" w:hAnsi="Cambria" w:cs="Cambria"/>
+          <w:color w:val="200020"/>
+          <w:sz w:val="20"/>
+          <w:szCs w:val="20"/>
+        </w:rPr>
+        <w:t>cómo</w:t>
+      </w:r>
+      <w:proofErr w:type="spellEnd"/>
+      <w:r>
+        <w:rPr>
+          <w:rFonts w:ascii="Cambria" w:hAnsi="Cambria" w:cs="Cambria"/>
+          <w:color w:val="200020"/>
+          <w:sz w:val="20"/>
+          <w:szCs w:val="20"/>
+        </w:rPr>
+        <w:t xml:space="preserve"> se </w:t>
+      </w:r>
+      <w:proofErr w:type="spellStart"/>
+      <w:r>
+        <w:rPr>
+          <w:rFonts w:ascii="Cambria" w:hAnsi="Cambria" w:cs="Cambria"/>
+          <w:color w:val="200020"/>
+          <w:sz w:val="20"/>
+          <w:szCs w:val="20"/>
+        </w:rPr>
+        <w:t>ejecutarı́a</w:t>
+      </w:r>
+      <w:proofErr w:type="spellEnd"/>
+      <w:r>
+        <w:rPr>
+          <w:rFonts w:ascii="Cambria" w:hAnsi="Cambria" w:cs="Cambria"/>
+          <w:color w:val="200020"/>
+          <w:sz w:val="20"/>
+          <w:szCs w:val="20"/>
+        </w:rPr>
+        <w:t xml:space="preserve"> </w:t>
+      </w:r>
+      <w:proofErr w:type="spellStart"/>
+      <w:r>
+        <w:rPr>
+          <w:rFonts w:ascii="Cambria" w:hAnsi="Cambria" w:cs="Cambria"/>
+          <w:color w:val="200020"/>
+          <w:sz w:val="20"/>
+          <w:szCs w:val="20"/>
+        </w:rPr>
+        <w:t>el</w:t>
+      </w:r>
+      <w:proofErr w:type="spellEnd"/>
+      <w:r>
+        <w:rPr>
+          <w:rFonts w:ascii="Cambria" w:hAnsi="Cambria" w:cs="Cambria"/>
+          <w:color w:val="200020"/>
+          <w:sz w:val="20"/>
+          <w:szCs w:val="20"/>
+        </w:rPr>
+        <w:t xml:space="preserve"> pipeline de entrenamiento continuo.</w:t>
       </w:r>
     </w:p>
     <w:p>
@@ -3416,6 +5308,263 @@
     </w:p>
     <w:p>
       <w:pPr>
+        <w:rPr>
+          <w:rFonts w:ascii="Cambria-Bold" w:hAnsi="Cambria-Bold" w:cs="Cambria-Bold"/>
+          <w:color w:val="200020"/>
+          <w:sz w:val="20"/>
+          <w:szCs w:val="20"/>
+        </w:rPr>
+      </w:pPr>
+      <w:r>
+        <w:rPr>
+          <w:rFonts w:ascii="Cambria-Bold" w:hAnsi="Cambria-Bold" w:cs="Cambria-Bold"/>
+          <w:color w:val="200020"/>
+          <w:sz w:val="20"/>
+          <w:szCs w:val="20"/>
+        </w:rPr>
+        <w:t xml:space="preserve">Según la arquitectura propuesta, el pipeline de entrenamiento continuo dependerá de la disponibilidad de la informacion para entrenamiento, se debe hacer un monitoreo continuo de la ruta donde llegan los datos de entrenamiento, en caso de que el monitoreo detecte data nueva se accionara un </w:t>
+      </w:r>
+      <w:proofErr w:type="spellStart"/>
+      <w:r>
+        <w:rPr>
+          <w:rFonts w:ascii="Cambria-Bold" w:hAnsi="Cambria-Bold" w:cs="Cambria-Bold"/>
+          <w:color w:val="200020"/>
+          <w:sz w:val="20"/>
+          <w:szCs w:val="20"/>
+        </w:rPr>
+        <w:t>T</w:t>
+      </w:r>
+      <w:r>
+        <w:rPr>
+          <w:rFonts w:ascii="Cambria-Bold" w:hAnsi="Cambria-Bold" w:cs="Cambria-Bold"/>
+          <w:color w:val="200020"/>
+          <w:sz w:val="20"/>
+          <w:szCs w:val="20"/>
+        </w:rPr>
+        <w:t>rigger</w:t>
+      </w:r>
+      <w:proofErr w:type="spellEnd"/>
+      <w:r>
+        <w:rPr>
+          <w:rFonts w:ascii="Cambria-Bold" w:hAnsi="Cambria-Bold" w:cs="Cambria-Bold"/>
+          <w:color w:val="200020"/>
+          <w:sz w:val="20"/>
+          <w:szCs w:val="20"/>
+        </w:rPr>
+        <w:t xml:space="preserve"> que</w:t>
+      </w:r>
+      <w:r>
+        <w:rPr>
+          <w:rFonts w:ascii="Cambria-Bold" w:hAnsi="Cambria-Bold" w:cs="Cambria-Bold"/>
+          <w:color w:val="200020"/>
+          <w:sz w:val="20"/>
+          <w:szCs w:val="20"/>
+        </w:rPr>
+        <w:t xml:space="preserve">     </w:t>
+      </w:r>
+      <w:r>
+        <w:rPr>
+          <w:rFonts w:ascii="Cambria-Bold" w:hAnsi="Cambria-Bold" w:cs="Cambria-Bold"/>
+          <w:color w:val="200020"/>
+          <w:sz w:val="20"/>
+          <w:szCs w:val="20"/>
+        </w:rPr>
+        <w:t>permitirá</w:t>
+      </w:r>
+      <w:r>
+        <w:rPr>
+          <w:rFonts w:ascii="Cambria-Bold" w:hAnsi="Cambria-Bold" w:cs="Cambria-Bold"/>
+          <w:color w:val="200020"/>
+          <w:sz w:val="20"/>
+          <w:szCs w:val="20"/>
+        </w:rPr>
+        <w:t xml:space="preserve"> desplegar todo el pipeline de preprocesado de datos, una vez la data haya pasado todos los</w:t>
+      </w:r>
+      <w:r>
+        <w:rPr>
+          <w:rFonts w:ascii="Cambria-Bold" w:hAnsi="Cambria-Bold" w:cs="Cambria-Bold"/>
+          <w:color w:val="200020"/>
+          <w:sz w:val="20"/>
+          <w:szCs w:val="20"/>
+        </w:rPr>
+        <w:t xml:space="preserve">    </w:t>
+      </w:r>
+      <w:r>
+        <w:rPr>
+          <w:rFonts w:ascii="Cambria-Bold" w:hAnsi="Cambria-Bold" w:cs="Cambria-Bold"/>
+          <w:color w:val="200020"/>
+          <w:sz w:val="20"/>
+          <w:szCs w:val="20"/>
+        </w:rPr>
+        <w:t xml:space="preserve"> test de calidad de datos </w:t>
+      </w:r>
+      <w:r>
+        <w:rPr>
+          <w:rFonts w:ascii="Cambria-Bold" w:hAnsi="Cambria-Bold" w:cs="Cambria-Bold"/>
+          <w:color w:val="200020"/>
+          <w:sz w:val="20"/>
+          <w:szCs w:val="20"/>
+        </w:rPr>
+        <w:t xml:space="preserve">y </w:t>
+      </w:r>
+      <w:r>
+        <w:rPr>
+          <w:rFonts w:ascii="Cambria-Bold" w:hAnsi="Cambria-Bold" w:cs="Cambria-Bold"/>
+          <w:color w:val="200020"/>
+          <w:sz w:val="20"/>
+          <w:szCs w:val="20"/>
+        </w:rPr>
+        <w:t>esté</w:t>
+      </w:r>
+      <w:r>
+        <w:rPr>
+          <w:rFonts w:ascii="Cambria-Bold" w:hAnsi="Cambria-Bold" w:cs="Cambria-Bold"/>
+          <w:color w:val="200020"/>
+          <w:sz w:val="20"/>
+          <w:szCs w:val="20"/>
+        </w:rPr>
+        <w:t xml:space="preserve"> disponible para modelamiento, se </w:t>
+      </w:r>
+      <w:r>
+        <w:rPr>
+          <w:rFonts w:ascii="Cambria-Bold" w:hAnsi="Cambria-Bold" w:cs="Cambria-Bold"/>
+          <w:color w:val="200020"/>
+          <w:sz w:val="20"/>
+          <w:szCs w:val="20"/>
+        </w:rPr>
+        <w:t xml:space="preserve">iniciara el entrenamiento con </w:t>
+      </w:r>
+      <w:r>
+        <w:rPr>
+          <w:rFonts w:ascii="Cambria-Bold" w:hAnsi="Cambria-Bold" w:cs="Cambria-Bold"/>
+          <w:color w:val="200020"/>
+          <w:sz w:val="20"/>
+          <w:szCs w:val="20"/>
+        </w:rPr>
+        <w:t>el mismo algoritmo de</w:t>
+      </w:r>
+      <w:r>
+        <w:rPr>
+          <w:rFonts w:ascii="Cambria-Bold" w:hAnsi="Cambria-Bold" w:cs="Cambria-Bold"/>
+          <w:color w:val="200020"/>
+          <w:sz w:val="20"/>
+          <w:szCs w:val="20"/>
+        </w:rPr>
+        <w:t xml:space="preserve"> </w:t>
+      </w:r>
+      <w:r>
+        <w:rPr>
+          <w:rFonts w:ascii="Cambria-Bold" w:hAnsi="Cambria-Bold" w:cs="Cambria-Bold"/>
+          <w:color w:val="200020"/>
+          <w:sz w:val="20"/>
+          <w:szCs w:val="20"/>
+        </w:rPr>
+        <w:t>predicción</w:t>
+      </w:r>
+      <w:r>
+        <w:rPr>
+          <w:rFonts w:ascii="Cambria-Bold" w:hAnsi="Cambria-Bold" w:cs="Cambria-Bold"/>
+          <w:color w:val="200020"/>
+          <w:sz w:val="20"/>
+          <w:szCs w:val="20"/>
+        </w:rPr>
+        <w:t xml:space="preserve"> con el que se </w:t>
+      </w:r>
+      <w:r>
+        <w:rPr>
+          <w:rFonts w:ascii="Cambria-Bold" w:hAnsi="Cambria-Bold" w:cs="Cambria-Bold"/>
+          <w:color w:val="200020"/>
+          <w:sz w:val="20"/>
+          <w:szCs w:val="20"/>
+        </w:rPr>
+        <w:t>construyó</w:t>
+      </w:r>
+      <w:r>
+        <w:rPr>
+          <w:rFonts w:ascii="Cambria-Bold" w:hAnsi="Cambria-Bold" w:cs="Cambria-Bold"/>
+          <w:color w:val="200020"/>
+          <w:sz w:val="20"/>
+          <w:szCs w:val="20"/>
+        </w:rPr>
+        <w:t xml:space="preserve"> el modelo inicial junto con los mismo </w:t>
+      </w:r>
+      <w:proofErr w:type="spellStart"/>
+      <w:r>
+        <w:rPr>
+          <w:rFonts w:ascii="Cambria-Bold" w:hAnsi="Cambria-Bold" w:cs="Cambria-Bold"/>
+          <w:color w:val="200020"/>
+          <w:sz w:val="20"/>
+          <w:szCs w:val="20"/>
+        </w:rPr>
+        <w:t>hiperparametros</w:t>
+      </w:r>
+      <w:proofErr w:type="spellEnd"/>
+      <w:r>
+        <w:rPr>
+          <w:rFonts w:ascii="Cambria-Bold" w:hAnsi="Cambria-Bold" w:cs="Cambria-Bold"/>
+          <w:color w:val="200020"/>
+          <w:sz w:val="20"/>
+          <w:szCs w:val="20"/>
+        </w:rPr>
+        <w:t xml:space="preserve"> escogidos</w:t>
+      </w:r>
+      <w:r>
+        <w:rPr>
+          <w:rFonts w:ascii="Cambria-Bold" w:hAnsi="Cambria-Bold" w:cs="Cambria-Bold"/>
+          <w:color w:val="200020"/>
+          <w:sz w:val="20"/>
+          <w:szCs w:val="20"/>
+        </w:rPr>
+        <w:t xml:space="preserve">      </w:t>
+      </w:r>
+      <w:r>
+        <w:rPr>
+          <w:rFonts w:ascii="Cambria-Bold" w:hAnsi="Cambria-Bold" w:cs="Cambria-Bold"/>
+          <w:color w:val="200020"/>
+          <w:sz w:val="20"/>
+          <w:szCs w:val="20"/>
+        </w:rPr>
+        <w:t xml:space="preserve"> para </w:t>
+      </w:r>
+      <w:r>
+        <w:rPr>
+          <w:rFonts w:ascii="Cambria-Bold" w:hAnsi="Cambria-Bold" w:cs="Cambria-Bold"/>
+          <w:color w:val="200020"/>
+          <w:sz w:val="20"/>
+          <w:szCs w:val="20"/>
+        </w:rPr>
+        <w:t xml:space="preserve"> </w:t>
+      </w:r>
+      <w:r>
+        <w:rPr>
+          <w:rFonts w:ascii="Cambria-Bold" w:hAnsi="Cambria-Bold" w:cs="Cambria-Bold"/>
+          <w:color w:val="200020"/>
+          <w:sz w:val="20"/>
+          <w:szCs w:val="20"/>
+        </w:rPr>
+        <w:t>des</w:t>
+      </w:r>
+      <w:r>
+        <w:rPr>
+          <w:rFonts w:ascii="Cambria-Bold" w:hAnsi="Cambria-Bold" w:cs="Cambria-Bold"/>
+          <w:color w:val="200020"/>
+          <w:sz w:val="20"/>
+          <w:szCs w:val="20"/>
+        </w:rPr>
+        <w:t>pl</w:t>
+      </w:r>
+      <w:r>
+        <w:rPr>
+          <w:rFonts w:ascii="Cambria-Bold" w:hAnsi="Cambria-Bold" w:cs="Cambria-Bold"/>
+          <w:color w:val="200020"/>
+          <w:sz w:val="20"/>
+          <w:szCs w:val="20"/>
+        </w:rPr>
+        <w:t>egar un modelo nuevo que reemplazara el que se encuentra e producción.</w:t>
+      </w:r>
+    </w:p>
+    <w:p>
+      <w:pPr>
         <w:shd w:val="clear" w:color="auto" w:fill="FFFFFF"/>
         <w:tabs>
           <w:tab w:val="left" w:pos="916"/>
@@ -3440,137 +5589,6 @@
         <w:textAlignment w:val="baseline"/>
         <w:rPr>
           <w:rFonts w:ascii="Cambria-Bold" w:hAnsi="Cambria-Bold" w:cs="Cambria-Bold"/>
-          <w:color w:val="200020"/>
-          <w:sz w:val="20"/>
-          <w:szCs w:val="20"/>
-        </w:rPr>
-      </w:pPr>
-      <w:r>
-        <w:rPr>
-          <w:rFonts w:ascii="Cambria-Bold" w:hAnsi="Cambria-Bold" w:cs="Cambria-Bold"/>
-          <w:color w:val="200020"/>
-          <w:sz w:val="20"/>
-          <w:szCs w:val="20"/>
-        </w:rPr>
-        <w:t>Según la arquitectura propuesta, el pipeline de entrenamiento continuo dependerá de la disponibilidad de la informacion para entrenamiento, se debe hacer un monitoreo continuo de la ruta donde llegan los datos de entrenamiento, en caso de que el monitoreo detecte data nueva se accionara un trigger que</w:t>
-      </w:r>
-      <w:r>
-        <w:rPr>
-          <w:rFonts w:ascii="Cambria-Bold" w:hAnsi="Cambria-Bold" w:cs="Cambria-Bold"/>
-          <w:color w:val="200020"/>
-          <w:sz w:val="20"/>
-          <w:szCs w:val="20"/>
-        </w:rPr>
-        <w:t xml:space="preserve">     </w:t>
-      </w:r>
-      <w:r>
-        <w:rPr>
-          <w:rFonts w:ascii="Cambria-Bold" w:hAnsi="Cambria-Bold" w:cs="Cambria-Bold"/>
-          <w:color w:val="200020"/>
-          <w:sz w:val="20"/>
-          <w:szCs w:val="20"/>
-        </w:rPr>
-        <w:t>permitira desplegar todo el pipeline de preprocesado de datos, una vez la data haya pasado todos los test de calidad de datos este disponible para modelamiento, se implementara el mismo algoritmo de</w:t>
-      </w:r>
-      <w:r>
-        <w:rPr>
-          <w:rFonts w:ascii="Cambria-Bold" w:hAnsi="Cambria-Bold" w:cs="Cambria-Bold"/>
-          <w:color w:val="200020"/>
-          <w:sz w:val="20"/>
-          <w:szCs w:val="20"/>
-        </w:rPr>
-        <w:t xml:space="preserve">            </w:t>
-      </w:r>
-      <w:r>
-        <w:rPr>
-          <w:rFonts w:ascii="Cambria-Bold" w:hAnsi="Cambria-Bold" w:cs="Cambria-Bold"/>
-          <w:color w:val="200020"/>
-          <w:sz w:val="20"/>
-          <w:szCs w:val="20"/>
-        </w:rPr>
-        <w:t xml:space="preserve"> predicion con el que se construyo el modelo inicial junto con los mismo hiperparametros escogidos</w:t>
-      </w:r>
-      <w:r>
-        <w:rPr>
-          <w:rFonts w:ascii="Cambria-Bold" w:hAnsi="Cambria-Bold" w:cs="Cambria-Bold"/>
-          <w:color w:val="200020"/>
-          <w:sz w:val="20"/>
-          <w:szCs w:val="20"/>
-        </w:rPr>
-        <w:t xml:space="preserve">      </w:t>
-      </w:r>
-      <w:r>
-        <w:rPr>
-          <w:rFonts w:ascii="Cambria-Bold" w:hAnsi="Cambria-Bold" w:cs="Cambria-Bold"/>
-          <w:color w:val="200020"/>
-          <w:sz w:val="20"/>
-          <w:szCs w:val="20"/>
-        </w:rPr>
-        <w:t xml:space="preserve"> para </w:t>
-      </w:r>
-      <w:r>
-        <w:rPr>
-          <w:rFonts w:ascii="Cambria-Bold" w:hAnsi="Cambria-Bold" w:cs="Cambria-Bold"/>
-          <w:color w:val="200020"/>
-          <w:sz w:val="20"/>
-          <w:szCs w:val="20"/>
-        </w:rPr>
-        <w:t xml:space="preserve"> </w:t>
-      </w:r>
-      <w:r>
-        <w:rPr>
-          <w:rFonts w:ascii="Cambria-Bold" w:hAnsi="Cambria-Bold" w:cs="Cambria-Bold"/>
-          <w:color w:val="200020"/>
-          <w:sz w:val="20"/>
-          <w:szCs w:val="20"/>
-        </w:rPr>
-        <w:t>des</w:t>
-      </w:r>
-      <w:r>
-        <w:rPr>
-          <w:rFonts w:ascii="Cambria-Bold" w:hAnsi="Cambria-Bold" w:cs="Cambria-Bold"/>
-          <w:color w:val="200020"/>
-          <w:sz w:val="20"/>
-          <w:szCs w:val="20"/>
-        </w:rPr>
-        <w:t>pl</w:t>
-      </w:r>
-      <w:r>
-        <w:rPr>
-          <w:rFonts w:ascii="Cambria-Bold" w:hAnsi="Cambria-Bold" w:cs="Cambria-Bold"/>
-          <w:color w:val="200020"/>
-          <w:sz w:val="20"/>
-          <w:szCs w:val="20"/>
-        </w:rPr>
-        <w:t>egar un modelo nuevo que reemplazara el que se encuentra e producción.</w:t>
-      </w:r>
-    </w:p>
-    <w:p>
-      <w:pPr>
-        <w:shd w:val="clear" w:color="auto" w:fill="FFFFFF"/>
-        <w:tabs>
-          <w:tab w:val="left" w:pos="916"/>
-          <w:tab w:val="left" w:pos="1832"/>
-          <w:tab w:val="left" w:pos="2748"/>
-          <w:tab w:val="left" w:pos="3664"/>
-          <w:tab w:val="left" w:pos="4580"/>
-          <w:tab w:val="left" w:pos="5496"/>
-          <w:tab w:val="left" w:pos="6412"/>
-          <w:tab w:val="left" w:pos="7328"/>
-          <w:tab w:val="left" w:pos="8244"/>
-          <w:tab w:val="left" w:pos="9160"/>
-          <w:tab w:val="left" w:pos="10076"/>
-          <w:tab w:val="left" w:pos="10992"/>
-          <w:tab w:val="left" w:pos="11908"/>
-          <w:tab w:val="left" w:pos="12824"/>
-          <w:tab w:val="left" w:pos="13740"/>
-          <w:tab w:val="left" w:pos="14656"/>
-        </w:tabs>
-        <w:wordWrap w:val="0"/>
-        <w:spacing w:after="0" w:line="240" w:lineRule="auto"/>
-        <w:textAlignment w:val="baseline"/>
-        <w:rPr>
-          <w:rFonts w:ascii="Cambria-Bold" w:hAnsi="Cambria-Bold" w:cs="Cambria-Bold"/>
           <w:b/>
           <w:bCs/>
           <w:color w:val="200020"/>
@@ -3642,26 +5660,46 @@
           <w:sz w:val="20"/>
           <w:szCs w:val="20"/>
         </w:rPr>
-        <w:t>Para el monitoreo del modelo se hace uso de métricas como la AUC, precisión, recall y f1 score</w:t>
-      </w:r>
-    </w:p>
-    <w:p>
-      <w:pPr>
-        <w:rPr>
-          <w:rFonts w:ascii="Cambria-Bold" w:hAnsi="Cambria-Bold" w:cs="Cambria-Bold"/>
-          <w:color w:val="200020"/>
-          <w:sz w:val="20"/>
-          <w:szCs w:val="20"/>
-        </w:rPr>
-      </w:pPr>
-      <w:r>
-        <w:rPr>
-          <w:rFonts w:ascii="Cambria-Bold" w:hAnsi="Cambria-Bold" w:cs="Cambria-Bold"/>
-          <w:color w:val="200020"/>
-          <w:sz w:val="20"/>
-          <w:szCs w:val="20"/>
-        </w:rPr>
-        <w:t>AUC :</w:t>
+        <w:t xml:space="preserve">Para el monitoreo del modelo se hace uso de métricas como la AUC, precisión, </w:t>
+      </w:r>
+      <w:proofErr w:type="spellStart"/>
+      <w:r>
+        <w:rPr>
+          <w:rFonts w:ascii="Cambria-Bold" w:hAnsi="Cambria-Bold" w:cs="Cambria-Bold"/>
+          <w:color w:val="200020"/>
+          <w:sz w:val="20"/>
+          <w:szCs w:val="20"/>
+        </w:rPr>
+        <w:t>recall</w:t>
+      </w:r>
+      <w:proofErr w:type="spellEnd"/>
+      <w:r>
+        <w:rPr>
+          <w:rFonts w:ascii="Cambria-Bold" w:hAnsi="Cambria-Bold" w:cs="Cambria-Bold"/>
+          <w:color w:val="200020"/>
+          <w:sz w:val="20"/>
+          <w:szCs w:val="20"/>
+        </w:rPr>
+        <w:t xml:space="preserve"> y f1 score</w:t>
+      </w:r>
+    </w:p>
+    <w:p>
+      <w:pPr>
+        <w:rPr>
+          <w:rFonts w:ascii="Cambria-Bold" w:hAnsi="Cambria-Bold" w:cs="Cambria-Bold"/>
+          <w:color w:val="200020"/>
+          <w:sz w:val="20"/>
+          <w:szCs w:val="20"/>
+        </w:rPr>
+      </w:pPr>
+      <w:r>
+        <w:rPr>
+          <w:rFonts w:ascii="Cambria-Bold" w:hAnsi="Cambria-Bold" w:cs="Cambria-Bold"/>
+          <w:color w:val="200020"/>
+          <w:sz w:val="20"/>
+          <w:szCs w:val="20"/>
+        </w:rPr>
+        <w:t>AUC:</w:t>
       </w:r>
       <w:r>
         <w:rPr>
@@ -3755,14 +5793,36 @@
           <w:szCs w:val="20"/>
         </w:rPr>
       </w:pPr>
-      <w:r>
-        <w:rPr>
-          <w:rFonts w:ascii="Cambria-Bold" w:hAnsi="Cambria-Bold" w:cs="Cambria-Bold"/>
-          <w:color w:val="200020"/>
-          <w:sz w:val="20"/>
-          <w:szCs w:val="20"/>
-        </w:rPr>
-        <w:t xml:space="preserve">Recall : </w:t>
+      <w:proofErr w:type="spellStart"/>
+      <w:proofErr w:type="gramStart"/>
+      <w:r>
+        <w:rPr>
+          <w:rFonts w:ascii="Cambria-Bold" w:hAnsi="Cambria-Bold" w:cs="Cambria-Bold"/>
+          <w:color w:val="200020"/>
+          <w:sz w:val="20"/>
+          <w:szCs w:val="20"/>
+        </w:rPr>
+        <w:t>Recall</w:t>
+      </w:r>
+      <w:proofErr w:type="spellEnd"/>
+      <w:r>
+        <w:rPr>
+          <w:rFonts w:ascii="Cambria-Bold" w:hAnsi="Cambria-Bold" w:cs="Cambria-Bold"/>
+          <w:color w:val="200020"/>
+          <w:sz w:val="20"/>
+          <w:szCs w:val="20"/>
+        </w:rPr>
+        <w:t xml:space="preserve"> :</w:t>
+      </w:r>
+      <w:proofErr w:type="gramEnd"/>
+      <w:r>
+        <w:rPr>
+          <w:rFonts w:ascii="Cambria-Bold" w:hAnsi="Cambria-Bold" w:cs="Cambria-Bold"/>
+          <w:color w:val="200020"/>
+          <w:sz w:val="20"/>
+          <w:szCs w:val="20"/>
+        </w:rPr>
+        <w:t xml:space="preserve"> </w:t>
       </w:r>
       <w:r>
         <w:rPr>
@@ -3780,44 +5840,204 @@
           <w:sz w:val="20"/>
           <w:szCs w:val="20"/>
         </w:rPr>
-        <w:t xml:space="preserve"> Muy importante cuando es mas necesario predecir los unos que los ceros.</w:t>
-      </w:r>
-    </w:p>
-    <w:p>
-      <w:pPr>
-        <w:rPr>
-          <w:rFonts w:ascii="Cambria-Bold" w:hAnsi="Cambria-Bold" w:cs="Cambria-Bold"/>
-          <w:color w:val="200020"/>
-          <w:sz w:val="20"/>
-          <w:szCs w:val="20"/>
-        </w:rPr>
-      </w:pPr>
-      <w:r>
-        <w:rPr>
-          <w:rFonts w:ascii="Cambria-Bold" w:hAnsi="Cambria-Bold" w:cs="Cambria-Bold"/>
-          <w:color w:val="200020"/>
-          <w:sz w:val="20"/>
-          <w:szCs w:val="20"/>
-        </w:rPr>
-        <w:t xml:space="preserve">F1-score : </w:t>
-      </w:r>
-      <w:r>
-        <w:rPr>
-          <w:rFonts w:ascii="Cambria-Bold" w:hAnsi="Cambria-Bold" w:cs="Cambria-Bold"/>
-          <w:color w:val="200020"/>
-          <w:sz w:val="20"/>
-          <w:szCs w:val="20"/>
-        </w:rPr>
-        <w:t>El F1-score es la media armónica de precisión y recall, calculada como 2 * (precision * recall) / (precision + recall).</w:t>
-      </w:r>
-      <w:r>
-        <w:rPr>
-          <w:rFonts w:ascii="Cambria-Bold" w:hAnsi="Cambria-Bold" w:cs="Cambria-Bold"/>
-          <w:color w:val="200020"/>
-          <w:sz w:val="20"/>
-          <w:szCs w:val="20"/>
-        </w:rPr>
-        <w:t xml:space="preserve"> Es una medida de equilibrio entre la precisión y el recall.</w:t>
+        <w:t xml:space="preserve"> Muy importante cuando es </w:t>
+      </w:r>
+      <w:proofErr w:type="spellStart"/>
+      <w:r>
+        <w:rPr>
+          <w:rFonts w:ascii="Cambria-Bold" w:hAnsi="Cambria-Bold" w:cs="Cambria-Bold"/>
+          <w:color w:val="200020"/>
+          <w:sz w:val="20"/>
+          <w:szCs w:val="20"/>
+        </w:rPr>
+        <w:t>mas</w:t>
+      </w:r>
+      <w:proofErr w:type="spellEnd"/>
+      <w:r>
+        <w:rPr>
+          <w:rFonts w:ascii="Cambria-Bold" w:hAnsi="Cambria-Bold" w:cs="Cambria-Bold"/>
+          <w:color w:val="200020"/>
+          <w:sz w:val="20"/>
+          <w:szCs w:val="20"/>
+        </w:rPr>
+        <w:t xml:space="preserve"> necesario predecir los unos que los ceros.</w:t>
+      </w:r>
+    </w:p>
+    <w:p>
+      <w:pPr>
+        <w:rPr>
+          <w:rFonts w:ascii="Cambria-Bold" w:hAnsi="Cambria-Bold" w:cs="Cambria-Bold"/>
+          <w:color w:val="200020"/>
+          <w:sz w:val="20"/>
+          <w:szCs w:val="20"/>
+        </w:rPr>
+      </w:pPr>
+      <w:r>
+        <w:rPr>
+          <w:rFonts w:ascii="Cambria-Bold" w:hAnsi="Cambria-Bold" w:cs="Cambria-Bold"/>
+          <w:color w:val="200020"/>
+          <w:sz w:val="20"/>
+          <w:szCs w:val="20"/>
+        </w:rPr>
+        <w:t>F1-</w:t>
+      </w:r>
+      <w:proofErr w:type="gramStart"/>
+      <w:r>
+        <w:rPr>
+          <w:rFonts w:ascii="Cambria-Bold" w:hAnsi="Cambria-Bold" w:cs="Cambria-Bold"/>
+          <w:color w:val="200020"/>
+          <w:sz w:val="20"/>
+          <w:szCs w:val="20"/>
+        </w:rPr>
+        <w:t>score :</w:t>
+      </w:r>
+      <w:proofErr w:type="gramEnd"/>
+      <w:r>
+        <w:rPr>
+          <w:rFonts w:ascii="Cambria-Bold" w:hAnsi="Cambria-Bold" w:cs="Cambria-Bold"/>
+          <w:color w:val="200020"/>
+          <w:sz w:val="20"/>
+          <w:szCs w:val="20"/>
+        </w:rPr>
+        <w:t xml:space="preserve"> </w:t>
+      </w:r>
+      <w:r>
+        <w:rPr>
+          <w:rFonts w:ascii="Cambria-Bold" w:hAnsi="Cambria-Bold" w:cs="Cambria-Bold"/>
+          <w:color w:val="200020"/>
+          <w:sz w:val="20"/>
+          <w:szCs w:val="20"/>
+        </w:rPr>
+        <w:t xml:space="preserve">El F1-score es la media armónica de precisión y </w:t>
+      </w:r>
+      <w:proofErr w:type="spellStart"/>
+      <w:r>
+        <w:rPr>
+          <w:rFonts w:ascii="Cambria-Bold" w:hAnsi="Cambria-Bold" w:cs="Cambria-Bold"/>
+          <w:color w:val="200020"/>
+          <w:sz w:val="20"/>
+          <w:szCs w:val="20"/>
+        </w:rPr>
+        <w:t>recall</w:t>
+      </w:r>
+      <w:proofErr w:type="spellEnd"/>
+      <w:r>
+        <w:rPr>
+          <w:rFonts w:ascii="Cambria-Bold" w:hAnsi="Cambria-Bold" w:cs="Cambria-Bold"/>
+          <w:color w:val="200020"/>
+          <w:sz w:val="20"/>
+          <w:szCs w:val="20"/>
+        </w:rPr>
+        <w:t>, calculada como 2 * (</w:t>
+      </w:r>
+      <w:proofErr w:type="spellStart"/>
+      <w:r>
+        <w:rPr>
+          <w:rFonts w:ascii="Cambria-Bold" w:hAnsi="Cambria-Bold" w:cs="Cambria-Bold"/>
+          <w:color w:val="200020"/>
+          <w:sz w:val="20"/>
+          <w:szCs w:val="20"/>
+        </w:rPr>
+        <w:t>precision</w:t>
+      </w:r>
+      <w:proofErr w:type="spellEnd"/>
+      <w:r>
+        <w:rPr>
+          <w:rFonts w:ascii="Cambria-Bold" w:hAnsi="Cambria-Bold" w:cs="Cambria-Bold"/>
+          <w:color w:val="200020"/>
+          <w:sz w:val="20"/>
+          <w:szCs w:val="20"/>
+        </w:rPr>
+        <w:t xml:space="preserve"> * </w:t>
+      </w:r>
+      <w:proofErr w:type="spellStart"/>
+      <w:r>
+        <w:rPr>
+          <w:rFonts w:ascii="Cambria-Bold" w:hAnsi="Cambria-Bold" w:cs="Cambria-Bold"/>
+          <w:color w:val="200020"/>
+          <w:sz w:val="20"/>
+          <w:szCs w:val="20"/>
+        </w:rPr>
+        <w:t>recall</w:t>
+      </w:r>
+      <w:proofErr w:type="spellEnd"/>
+      <w:r>
+        <w:rPr>
+          <w:rFonts w:ascii="Cambria-Bold" w:hAnsi="Cambria-Bold" w:cs="Cambria-Bold"/>
+          <w:color w:val="200020"/>
+          <w:sz w:val="20"/>
+          <w:szCs w:val="20"/>
+        </w:rPr>
+        <w:t>) / (</w:t>
+      </w:r>
+      <w:proofErr w:type="spellStart"/>
+      <w:r>
+        <w:rPr>
+          <w:rFonts w:ascii="Cambria-Bold" w:hAnsi="Cambria-Bold" w:cs="Cambria-Bold"/>
+          <w:color w:val="200020"/>
+          <w:sz w:val="20"/>
+          <w:szCs w:val="20"/>
+        </w:rPr>
+        <w:t>precision</w:t>
+      </w:r>
+      <w:proofErr w:type="spellEnd"/>
+      <w:r>
+        <w:rPr>
+          <w:rFonts w:ascii="Cambria-Bold" w:hAnsi="Cambria-Bold" w:cs="Cambria-Bold"/>
+          <w:color w:val="200020"/>
+          <w:sz w:val="20"/>
+          <w:szCs w:val="20"/>
+        </w:rPr>
+        <w:t xml:space="preserve"> + </w:t>
+      </w:r>
+      <w:proofErr w:type="spellStart"/>
+      <w:r>
+        <w:rPr>
+          <w:rFonts w:ascii="Cambria-Bold" w:hAnsi="Cambria-Bold" w:cs="Cambria-Bold"/>
+          <w:color w:val="200020"/>
+          <w:sz w:val="20"/>
+          <w:szCs w:val="20"/>
+        </w:rPr>
+        <w:t>recall</w:t>
+      </w:r>
+      <w:proofErr w:type="spellEnd"/>
+      <w:r>
+        <w:rPr>
+          <w:rFonts w:ascii="Cambria-Bold" w:hAnsi="Cambria-Bold" w:cs="Cambria-Bold"/>
+          <w:color w:val="200020"/>
+          <w:sz w:val="20"/>
+          <w:szCs w:val="20"/>
+        </w:rPr>
+        <w:t>).</w:t>
+      </w:r>
+      <w:r>
+        <w:rPr>
+          <w:rFonts w:ascii="Cambria-Bold" w:hAnsi="Cambria-Bold" w:cs="Cambria-Bold"/>
+          <w:color w:val="200020"/>
+          <w:sz w:val="20"/>
+          <w:szCs w:val="20"/>
+        </w:rPr>
+        <w:t xml:space="preserve"> Es una medida de equilibrio entre la precisión y el </w:t>
+      </w:r>
+      <w:proofErr w:type="spellStart"/>
+      <w:r>
+        <w:rPr>
+          <w:rFonts w:ascii="Cambria-Bold" w:hAnsi="Cambria-Bold" w:cs="Cambria-Bold"/>
+          <w:color w:val="200020"/>
+          <w:sz w:val="20"/>
+          <w:szCs w:val="20"/>
+        </w:rPr>
+        <w:t>recall</w:t>
+      </w:r>
+      <w:proofErr w:type="spellEnd"/>
+      <w:r>
+        <w:rPr>
+          <w:rFonts w:ascii="Cambria-Bold" w:hAnsi="Cambria-Bold" w:cs="Cambria-Bold"/>
+          <w:color w:val="200020"/>
+          <w:sz w:val="20"/>
+          <w:szCs w:val="20"/>
+        </w:rPr>
+        <w:t>.</w:t>
       </w:r>
     </w:p>
     <w:p>
@@ -4048,8 +6268,9 @@
           <w:sz w:val="20"/>
           <w:szCs w:val="20"/>
         </w:rPr>
-        <w:t xml:space="preserve">Para alertas y acciones para una posible degradación del modelo: se debe implementar un backtesting automático cada vez que el modelo realice inferencias y definir umbrales de aceptabilidad de la predicción. </w:t>
-      </w:r>
+        <w:t xml:space="preserve">Para alertas y acciones para una posible degradación del modelo: se debe implementar un </w:t>
+      </w:r>
+      <w:proofErr w:type="spellStart"/>
       <w:r>
         <w:rPr>
           <w:rFonts w:ascii="Cambria" w:hAnsi="Cambria" w:cs="Cambria"/>
@@ -4057,7 +6278,84 @@
           <w:sz w:val="20"/>
           <w:szCs w:val="20"/>
         </w:rPr>
-        <w:t>En caso de que el modelo se encuentre degradado se debe realizar un reentrenamiento de este con un set de datos mas actualizados, ya que una de las posibles causas de degradación es el cambio en las distribuciones de las variables características. Para evitar una rápida degradación se debe implementar un modelo que a medida que entren datos nuevos se accione un trigger que permita el entrenamiento continuo de este, tal como se planteo en la arquitectura en nube.</w:t>
+        <w:t>backtesting</w:t>
+      </w:r>
+      <w:proofErr w:type="spellEnd"/>
+      <w:r>
+        <w:rPr>
+          <w:rFonts w:ascii="Cambria" w:hAnsi="Cambria" w:cs="Cambria"/>
+          <w:color w:val="200020"/>
+          <w:sz w:val="20"/>
+          <w:szCs w:val="20"/>
+        </w:rPr>
+        <w:t xml:space="preserve"> automático cada vez que el modelo realice inferencias y definir umbrales de aceptabilidad de la predicción. </w:t>
+      </w:r>
+      <w:r>
+        <w:rPr>
+          <w:rFonts w:ascii="Cambria" w:hAnsi="Cambria" w:cs="Cambria"/>
+          <w:color w:val="200020"/>
+          <w:sz w:val="20"/>
+          <w:szCs w:val="20"/>
+        </w:rPr>
+        <w:t xml:space="preserve">En caso de que el modelo se encuentre degradado se debe realizar un reentrenamiento de este con un set de datos </w:t>
+      </w:r>
+      <w:proofErr w:type="spellStart"/>
+      <w:r>
+        <w:rPr>
+          <w:rFonts w:ascii="Cambria" w:hAnsi="Cambria" w:cs="Cambria"/>
+          <w:color w:val="200020"/>
+          <w:sz w:val="20"/>
+          <w:szCs w:val="20"/>
+        </w:rPr>
+        <w:t>mas</w:t>
+      </w:r>
+      <w:proofErr w:type="spellEnd"/>
+      <w:r>
+        <w:rPr>
+          <w:rFonts w:ascii="Cambria" w:hAnsi="Cambria" w:cs="Cambria"/>
+          <w:color w:val="200020"/>
+          <w:sz w:val="20"/>
+          <w:szCs w:val="20"/>
+        </w:rPr>
+        <w:t xml:space="preserve"> actualizados, ya que una de las posibles causas de degradación es el cambio en las distribuciones de las variables características. Para evitar una rápida degradación se debe implementar un modelo que a medida que entren datos nuevos se accione un </w:t>
+      </w:r>
+      <w:proofErr w:type="spellStart"/>
+      <w:r>
+        <w:rPr>
+          <w:rFonts w:ascii="Cambria" w:hAnsi="Cambria" w:cs="Cambria"/>
+          <w:color w:val="200020"/>
+          <w:sz w:val="20"/>
+          <w:szCs w:val="20"/>
+        </w:rPr>
+        <w:t>trigger</w:t>
+      </w:r>
+      <w:proofErr w:type="spellEnd"/>
+      <w:r>
+        <w:rPr>
+          <w:rFonts w:ascii="Cambria" w:hAnsi="Cambria" w:cs="Cambria"/>
+          <w:color w:val="200020"/>
+          <w:sz w:val="20"/>
+          <w:szCs w:val="20"/>
+        </w:rPr>
+        <w:t xml:space="preserve"> que permita el entrenamiento continuo de este, tal como se </w:t>
+      </w:r>
+      <w:r>
+        <w:rPr>
+          <w:rFonts w:ascii="Cambria" w:hAnsi="Cambria" w:cs="Cambria"/>
+          <w:color w:val="200020"/>
+          <w:sz w:val="20"/>
+          <w:szCs w:val="20"/>
+        </w:rPr>
+        <w:t>planteó</w:t>
+      </w:r>
+      <w:r>
+        <w:rPr>
+          <w:rFonts w:ascii="Cambria" w:hAnsi="Cambria" w:cs="Cambria"/>
+          <w:color w:val="200020"/>
+          <w:sz w:val="20"/>
+          <w:szCs w:val="20"/>
+        </w:rPr>
+        <w:t xml:space="preserve"> en la arquitectura en nube.</w:t>
       </w:r>
     </w:p>
     <w:p>
@@ -4090,8 +6388,7 @@
           <w:sz w:val="20"/>
           <w:szCs w:val="20"/>
         </w:rPr>
-        <w:lastRenderedPageBreak/>
-        <w:t>Debido a cuestiones de tiempo no se realizan el despliegue del modelo y pipeline.</w:t>
+        <w:t>Debido a cuestiones de tiempo no se realizan el despliegue del modelo.</w:t>
       </w:r>
     </w:p>
     <w:sectPr>

</xml_diff>